<commit_message>
understood root locus and specification more. also, create a much logically flow for testing the specs with closed-loop and open-loop
</commit_message>
<xml_diff>
--- a/Digital Control/eece_5610_final_proj.docx
+++ b/Digital Control/eece_5610_final_proj.docx
@@ -4,6 +4,7 @@
   <w:body>
     <w:p>
       <w:pPr>
+        <w:pStyle w:val="Heading1"/>
         <w:rPr>
           <w:lang w:eastAsia="zh-TW"/>
         </w:rPr>
@@ -16,205 +17,2691 @@
         <w:t>Pure Plant Analysis</w:t>
       </w:r>
     </w:p>
+    <w:tbl>
+      <w:tblPr>
+        <w:tblStyle w:val="TableGrid"/>
+        <w:tblW w:w="0" w:type="auto"/>
+        <w:tblLook w:val="04A0" w:firstRow="1" w:lastRow="0" w:firstColumn="1" w:lastColumn="0" w:noHBand="0" w:noVBand="1"/>
+      </w:tblPr>
+      <w:tblGrid>
+        <w:gridCol w:w="5591"/>
+        <w:gridCol w:w="5199"/>
+      </w:tblGrid>
+      <w:tr>
+        <w:tc>
+          <w:tcPr>
+            <w:tcW w:w="5395" w:type="dxa"/>
+          </w:tcPr>
+          <w:p>
+            <w:pPr>
+              <w:rPr>
+                <w:rFonts w:ascii="微軟正黑體" w:eastAsia="微軟正黑體" w:hAnsi="微軟正黑體"/>
+                <w:lang w:eastAsia="zh-TW"/>
+              </w:rPr>
+            </w:pPr>
+            <w:r>
+              <w:rPr>
+                <w:rFonts w:ascii="微軟正黑體" w:eastAsia="微軟正黑體" w:hAnsi="微軟正黑體"/>
+                <w:lang w:eastAsia="zh-TW"/>
+              </w:rPr>
+              <w:t>Root Locus:</w:t>
+            </w:r>
+            <w:r>
+              <w:rPr>
+                <w:rFonts w:ascii="微軟正黑體" w:eastAsia="微軟正黑體" w:hAnsi="微軟正黑體"/>
+                <w:lang w:eastAsia="zh-TW"/>
+              </w:rPr>
+              <w:br/>
+            </w:r>
+            <w:r>
+              <w:rPr>
+                <w:rFonts w:ascii="微軟正黑體" w:eastAsia="微軟正黑體" w:hAnsi="微軟正黑體"/>
+                <w:noProof/>
+                <w:lang w:eastAsia="zh-TW"/>
+              </w:rPr>
+              <w:drawing>
+                <wp:inline distT="0" distB="0" distL="0" distR="0" wp14:anchorId="4D6DD074" wp14:editId="591492C5">
+                  <wp:extent cx="3406316" cy="2838203"/>
+                  <wp:effectExtent l="0" t="0" r="3810" b="635"/>
+                  <wp:docPr id="2001093854" name="Picture 1" descr="A graph of a graph&#10;&#10;AI-generated content may be incorrect."/>
+                  <wp:cNvGraphicFramePr>
+                    <a:graphicFrameLocks xmlns:a="http://schemas.openxmlformats.org/drawingml/2006/main" noChangeAspect="1"/>
+                  </wp:cNvGraphicFramePr>
+                  <a:graphic xmlns:a="http://schemas.openxmlformats.org/drawingml/2006/main">
+                    <a:graphicData uri="http://schemas.openxmlformats.org/drawingml/2006/picture">
+                      <pic:pic xmlns:pic="http://schemas.openxmlformats.org/drawingml/2006/picture">
+                        <pic:nvPicPr>
+                          <pic:cNvPr id="2001093854" name="Picture 1" descr="A graph of a graph&#10;&#10;AI-generated content may be incorrect."/>
+                          <pic:cNvPicPr/>
+                        </pic:nvPicPr>
+                        <pic:blipFill>
+                          <a:blip r:embed="rId7"/>
+                          <a:stretch>
+                            <a:fillRect/>
+                          </a:stretch>
+                        </pic:blipFill>
+                        <pic:spPr>
+                          <a:xfrm>
+                            <a:off x="0" y="0"/>
+                            <a:ext cx="3441900" cy="2867852"/>
+                          </a:xfrm>
+                          <a:prstGeom prst="rect">
+                            <a:avLst/>
+                          </a:prstGeom>
+                        </pic:spPr>
+                      </pic:pic>
+                    </a:graphicData>
+                  </a:graphic>
+                </wp:inline>
+              </w:drawing>
+            </w:r>
+          </w:p>
+          <w:p>
+            <w:pPr>
+              <w:rPr>
+                <w:rFonts w:ascii="微軟正黑體" w:eastAsia="微軟正黑體" w:hAnsi="微軟正黑體"/>
+                <w:lang w:eastAsia="zh-TW"/>
+              </w:rPr>
+            </w:pPr>
+          </w:p>
+          <w:p>
+            <w:pPr>
+              <w:rPr>
+                <w:rFonts w:ascii="微軟正黑體" w:eastAsia="微軟正黑體" w:hAnsi="微軟正黑體"/>
+                <w:lang w:eastAsia="zh-TW"/>
+              </w:rPr>
+            </w:pPr>
+          </w:p>
+        </w:tc>
+        <w:tc>
+          <w:tcPr>
+            <w:tcW w:w="5395" w:type="dxa"/>
+          </w:tcPr>
+          <w:p>
+            <w:pPr>
+              <w:rPr>
+                <w:rFonts w:ascii="微軟正黑體" w:eastAsia="微軟正黑體" w:hAnsi="微軟正黑體"/>
+                <w:lang w:eastAsia="zh-TW"/>
+              </w:rPr>
+            </w:pPr>
+            <w:r>
+              <w:rPr>
+                <w:rFonts w:ascii="Segoe UI Emoji" w:eastAsia="微軟正黑體" w:hAnsi="Segoe UI Emoji" w:cs="Segoe UI Emoji"/>
+                <w:lang w:eastAsia="zh-TW"/>
+              </w:rPr>
+              <w:t>⭐</w:t>
+            </w:r>
+            <w:r>
+              <w:rPr>
+                <w:rFonts w:ascii="微軟正黑體" w:eastAsia="微軟正黑體" w:hAnsi="微軟正黑體"/>
+                <w:lang w:eastAsia="zh-TW"/>
+              </w:rPr>
+              <w:t xml:space="preserve"> </w:t>
+            </w:r>
+            <w:r>
+              <w:rPr>
+                <w:rFonts w:ascii="微軟正黑體" w:eastAsia="微軟正黑體" w:hAnsi="微軟正黑體" w:hint="eastAsia"/>
+                <w:lang w:eastAsia="zh-TW"/>
+              </w:rPr>
+              <w:t>六個</w:t>
+            </w:r>
+            <w:r>
+              <w:rPr>
+                <w:rFonts w:ascii="微軟正黑體" w:eastAsia="微軟正黑體" w:hAnsi="微軟正黑體"/>
+                <w:lang w:eastAsia="zh-TW"/>
+              </w:rPr>
+              <w:t xml:space="preserve"> root locus </w:t>
+            </w:r>
+            <w:r>
+              <w:rPr>
+                <w:rFonts w:ascii="微軟正黑體" w:eastAsia="微軟正黑體" w:hAnsi="微軟正黑體" w:hint="eastAsia"/>
+                <w:lang w:eastAsia="zh-TW"/>
+              </w:rPr>
+              <w:t>告訴你的「設計重點」：</w:t>
+            </w:r>
+          </w:p>
+          <w:p>
+            <w:pPr>
+              <w:rPr>
+                <w:rFonts w:ascii="微軟正黑體" w:eastAsia="微軟正黑體" w:hAnsi="微軟正黑體"/>
+                <w:lang w:eastAsia="zh-TW"/>
+              </w:rPr>
+            </w:pPr>
+            <w:r>
+              <w:rPr>
+                <w:rFonts w:ascii="微軟正黑體" w:eastAsia="微軟正黑體" w:hAnsi="微軟正黑體"/>
+                <w:lang w:eastAsia="zh-TW"/>
+              </w:rPr>
+              <w:t>1️</w:t>
+            </w:r>
+            <w:r>
+              <w:rPr>
+                <w:rFonts w:ascii="Segoe UI Symbol" w:eastAsia="微軟正黑體" w:hAnsi="Segoe UI Symbol" w:cs="Segoe UI Symbol"/>
+                <w:lang w:eastAsia="zh-TW"/>
+              </w:rPr>
+              <w:t>⃣</w:t>
+            </w:r>
+            <w:r>
+              <w:rPr>
+                <w:rFonts w:ascii="微軟正黑體" w:eastAsia="微軟正黑體" w:hAnsi="微軟正黑體"/>
+                <w:lang w:eastAsia="zh-TW"/>
+              </w:rPr>
+              <w:t xml:space="preserve"> </w:t>
+            </w:r>
+            <w:r>
+              <w:rPr>
+                <w:rFonts w:ascii="微軟正黑體" w:eastAsia="微軟正黑體" w:hAnsi="微軟正黑體" w:hint="eastAsia"/>
+                <w:lang w:eastAsia="zh-TW"/>
+              </w:rPr>
+              <w:t>這個</w:t>
+            </w:r>
+            <w:r>
+              <w:rPr>
+                <w:rFonts w:ascii="微軟正黑體" w:eastAsia="微軟正黑體" w:hAnsi="微軟正黑體"/>
+                <w:lang w:eastAsia="zh-TW"/>
+              </w:rPr>
+              <w:t xml:space="preserve"> plant </w:t>
+            </w:r>
+            <w:r>
+              <w:rPr>
+                <w:rFonts w:ascii="微軟正黑體" w:eastAsia="微軟正黑體" w:hAnsi="微軟正黑體" w:hint="eastAsia"/>
+                <w:lang w:eastAsia="zh-TW"/>
+              </w:rPr>
+              <w:t>的</w:t>
+            </w:r>
+            <w:r>
+              <w:rPr>
+                <w:rFonts w:ascii="微軟正黑體" w:eastAsia="微軟正黑體" w:hAnsi="微軟正黑體"/>
+                <w:lang w:eastAsia="zh-TW"/>
+              </w:rPr>
+              <w:t xml:space="preserve"> open-loop pole </w:t>
+            </w:r>
+            <w:r>
+              <w:rPr>
+                <w:rFonts w:ascii="微軟正黑體" w:eastAsia="微軟正黑體" w:hAnsi="微軟正黑體" w:hint="eastAsia"/>
+                <w:lang w:eastAsia="zh-TW"/>
+              </w:rPr>
+              <w:t>在右邊遠處</w:t>
+            </w:r>
+            <w:r>
+              <w:rPr>
+                <w:rFonts w:ascii="微軟正黑體" w:eastAsia="微軟正黑體" w:hAnsi="微軟正黑體"/>
+                <w:lang w:eastAsia="zh-TW"/>
+              </w:rPr>
+              <w:t xml:space="preserve"> </w:t>
+            </w:r>
+            <w:r>
+              <w:rPr>
+                <w:rFonts w:ascii="微軟正黑體" w:eastAsia="微軟正黑體" w:hAnsi="微軟正黑體" w:hint="eastAsia"/>
+                <w:lang w:eastAsia="zh-TW"/>
+              </w:rPr>
+              <w:t>→</w:t>
+            </w:r>
+            <w:r>
+              <w:rPr>
+                <w:rFonts w:ascii="微軟正黑體" w:eastAsia="微軟正黑體" w:hAnsi="微軟正黑體"/>
+                <w:lang w:eastAsia="zh-TW"/>
+              </w:rPr>
+              <w:t xml:space="preserve"> </w:t>
+            </w:r>
+            <w:r>
+              <w:rPr>
+                <w:rFonts w:ascii="微軟正黑體" w:eastAsia="微軟正黑體" w:hAnsi="微軟正黑體" w:hint="eastAsia"/>
+                <w:lang w:eastAsia="zh-TW"/>
+              </w:rPr>
+              <w:t>很不穩定</w:t>
+            </w:r>
+          </w:p>
+          <w:p>
+            <w:pPr>
+              <w:rPr>
+                <w:rFonts w:ascii="微軟正黑體" w:eastAsia="微軟正黑體" w:hAnsi="微軟正黑體"/>
+                <w:lang w:eastAsia="zh-TW"/>
+              </w:rPr>
+            </w:pPr>
+            <w:r>
+              <w:rPr>
+                <w:rFonts w:ascii="微軟正黑體" w:eastAsia="微軟正黑體" w:hAnsi="微軟正黑體"/>
+                <w:lang w:eastAsia="zh-TW"/>
+              </w:rPr>
+              <w:t>2️</w:t>
+            </w:r>
+            <w:r>
+              <w:rPr>
+                <w:rFonts w:ascii="Segoe UI Symbol" w:eastAsia="微軟正黑體" w:hAnsi="Segoe UI Symbol" w:cs="Segoe UI Symbol"/>
+                <w:lang w:eastAsia="zh-TW"/>
+              </w:rPr>
+              <w:t>⃣</w:t>
+            </w:r>
+            <w:r>
+              <w:rPr>
+                <w:rFonts w:ascii="微軟正黑體" w:eastAsia="微軟正黑體" w:hAnsi="微軟正黑體"/>
+                <w:lang w:eastAsia="zh-TW"/>
+              </w:rPr>
+              <w:t xml:space="preserve"> </w:t>
+            </w:r>
+            <w:r>
+              <w:rPr>
+                <w:rFonts w:ascii="微軟正黑體" w:eastAsia="微軟正黑體" w:hAnsi="微軟正黑體" w:hint="eastAsia"/>
+                <w:lang w:eastAsia="zh-TW"/>
+              </w:rPr>
+              <w:t>若只用</w:t>
+            </w:r>
+            <w:r>
+              <w:rPr>
+                <w:rFonts w:ascii="微軟正黑體" w:eastAsia="微軟正黑體" w:hAnsi="微軟正黑體"/>
+                <w:lang w:eastAsia="zh-TW"/>
+              </w:rPr>
+              <w:t xml:space="preserve"> K</w:t>
+            </w:r>
+            <w:r>
+              <w:rPr>
+                <w:rFonts w:ascii="微軟正黑體" w:eastAsia="微軟正黑體" w:hAnsi="微軟正黑體" w:hint="eastAsia"/>
+                <w:lang w:eastAsia="zh-TW"/>
+              </w:rPr>
+              <w:t>（純</w:t>
+            </w:r>
+            <w:r>
+              <w:rPr>
+                <w:rFonts w:ascii="微軟正黑體" w:eastAsia="微軟正黑體" w:hAnsi="微軟正黑體"/>
+                <w:lang w:eastAsia="zh-TW"/>
+              </w:rPr>
+              <w:t xml:space="preserve"> gain</w:t>
+            </w:r>
+            <w:r>
+              <w:rPr>
+                <w:rFonts w:ascii="微軟正黑體" w:eastAsia="微軟正黑體" w:hAnsi="微軟正黑體" w:hint="eastAsia"/>
+                <w:lang w:eastAsia="zh-TW"/>
+              </w:rPr>
+              <w:t>），你無法穩定它</w:t>
+            </w:r>
+            <w:r>
+              <w:rPr>
+                <w:rFonts w:ascii="微軟正黑體" w:eastAsia="微軟正黑體" w:hAnsi="微軟正黑體" w:hint="eastAsia"/>
+                <w:lang w:eastAsia="zh-TW"/>
+              </w:rPr>
+              <w:t>。</w:t>
+            </w:r>
+            <w:r>
+              <w:rPr>
+                <w:rFonts w:ascii="微軟正黑體" w:eastAsia="微軟正黑體" w:hAnsi="微軟正黑體" w:hint="eastAsia"/>
+                <w:lang w:eastAsia="zh-TW"/>
+              </w:rPr>
+              <w:t>因為根軌跡大部分都在單位圓外。</w:t>
+            </w:r>
+          </w:p>
+          <w:p>
+            <w:pPr>
+              <w:rPr>
+                <w:rFonts w:ascii="微軟正黑體" w:eastAsia="微軟正黑體" w:hAnsi="微軟正黑體"/>
+                <w:lang w:eastAsia="zh-TW"/>
+              </w:rPr>
+            </w:pPr>
+            <w:r>
+              <w:rPr>
+                <w:rFonts w:ascii="微軟正黑體" w:eastAsia="微軟正黑體" w:hAnsi="微軟正黑體"/>
+                <w:lang w:eastAsia="zh-TW"/>
+              </w:rPr>
+              <w:t>3️</w:t>
+            </w:r>
+            <w:r>
+              <w:rPr>
+                <w:rFonts w:ascii="Segoe UI Symbol" w:eastAsia="微軟正黑體" w:hAnsi="Segoe UI Symbol" w:cs="Segoe UI Symbol"/>
+                <w:lang w:eastAsia="zh-TW"/>
+              </w:rPr>
+              <w:t>⃣</w:t>
+            </w:r>
+            <w:r>
+              <w:rPr>
+                <w:rFonts w:ascii="微軟正黑體" w:eastAsia="微軟正黑體" w:hAnsi="微軟正黑體"/>
+                <w:lang w:eastAsia="zh-TW"/>
+              </w:rPr>
+              <w:t xml:space="preserve"> </w:t>
+            </w:r>
+            <w:r>
+              <w:rPr>
+                <w:rFonts w:ascii="微軟正黑體" w:eastAsia="微軟正黑體" w:hAnsi="微軟正黑體" w:hint="eastAsia"/>
+                <w:lang w:eastAsia="zh-TW"/>
+              </w:rPr>
+              <w:t>你至少需要在</w:t>
+            </w:r>
+            <w:r>
+              <w:rPr>
+                <w:rFonts w:ascii="微軟正黑體" w:eastAsia="微軟正黑體" w:hAnsi="微軟正黑體"/>
+                <w:lang w:eastAsia="zh-TW"/>
+              </w:rPr>
+              <w:t xml:space="preserve"> C(z) </w:t>
+            </w:r>
+            <w:r>
+              <w:rPr>
+                <w:rFonts w:ascii="微軟正黑體" w:eastAsia="微軟正黑體" w:hAnsi="微軟正黑體" w:hint="eastAsia"/>
+                <w:lang w:eastAsia="zh-TW"/>
+              </w:rPr>
+              <w:t>加一個</w:t>
+            </w:r>
+            <w:r>
+              <w:rPr>
+                <w:rFonts w:ascii="微軟正黑體" w:eastAsia="微軟正黑體" w:hAnsi="微軟正黑體"/>
+                <w:lang w:eastAsia="zh-TW"/>
+              </w:rPr>
+              <w:t xml:space="preserve"> zero </w:t>
+            </w:r>
+            <w:r>
+              <w:rPr>
+                <w:rFonts w:ascii="微軟正黑體" w:eastAsia="微軟正黑體" w:hAnsi="微軟正黑體" w:hint="eastAsia"/>
+                <w:lang w:eastAsia="zh-TW"/>
+              </w:rPr>
+              <w:t>來拉住軌跡</w:t>
+            </w:r>
+          </w:p>
+          <w:p>
+            <w:pPr>
+              <w:rPr>
+                <w:rFonts w:ascii="微軟正黑體" w:eastAsia="微軟正黑體" w:hAnsi="微軟正黑體"/>
+                <w:lang w:eastAsia="zh-TW"/>
+              </w:rPr>
+            </w:pPr>
+            <w:r>
+              <w:rPr>
+                <w:rFonts w:ascii="微軟正黑體" w:eastAsia="微軟正黑體" w:hAnsi="微軟正黑體" w:hint="eastAsia"/>
+                <w:lang w:eastAsia="zh-TW"/>
+              </w:rPr>
+              <w:t>例如 PI controller:</w:t>
+            </w:r>
+            <w:r>
+              <w:rPr>
+                <w:rFonts w:ascii="微軟正黑體" w:eastAsia="微軟正黑體" w:hAnsi="微軟正黑體" w:hint="eastAsia"/>
+                <w:lang w:eastAsia="zh-TW"/>
+              </w:rPr>
+              <w:t xml:space="preserve"> </w:t>
+            </w:r>
+            <m:oMath>
+              <m:r>
+                <w:rPr>
+                  <w:rFonts w:ascii="Cambria Math" w:eastAsia="微軟正黑體" w:hAnsi="Cambria Math"/>
+                  <w:lang w:eastAsia="zh-TW"/>
+                </w:rPr>
+                <m:t>C(z)=</m:t>
+              </m:r>
+              <m:sSub>
+                <m:sSubPr>
+                  <m:ctrlPr>
+                    <w:rPr>
+                      <w:rFonts w:ascii="Cambria Math" w:eastAsia="微軟正黑體" w:hAnsi="Cambria Math"/>
+                      <w:i/>
+                      <w:lang w:eastAsia="zh-TW"/>
+                    </w:rPr>
+                  </m:ctrlPr>
+                </m:sSubPr>
+                <m:e>
+                  <m:r>
+                    <w:rPr>
+                      <w:rFonts w:ascii="Cambria Math" w:eastAsia="微軟正黑體" w:hAnsi="Cambria Math"/>
+                      <w:lang w:eastAsia="zh-TW"/>
+                    </w:rPr>
+                    <m:t>K</m:t>
+                  </m:r>
+                </m:e>
+                <m:sub>
+                  <m:r>
+                    <w:rPr>
+                      <w:rFonts w:ascii="Cambria Math" w:eastAsia="微軟正黑體" w:hAnsi="Cambria Math"/>
+                      <w:lang w:eastAsia="zh-TW"/>
+                    </w:rPr>
+                    <m:t>p</m:t>
+                  </m:r>
+                </m:sub>
+              </m:sSub>
+              <m:r>
+                <w:rPr>
+                  <w:rFonts w:ascii="Cambria Math" w:eastAsia="微軟正黑體" w:hAnsi="Cambria Math"/>
+                  <w:lang w:eastAsia="zh-TW"/>
+                </w:rPr>
+                <m:t>+</m:t>
+              </m:r>
+              <m:sSub>
+                <m:sSubPr>
+                  <m:ctrlPr>
+                    <w:rPr>
+                      <w:rFonts w:ascii="Cambria Math" w:eastAsia="微軟正黑體" w:hAnsi="Cambria Math"/>
+                      <w:i/>
+                      <w:lang w:eastAsia="zh-TW"/>
+                    </w:rPr>
+                  </m:ctrlPr>
+                </m:sSubPr>
+                <m:e>
+                  <m:r>
+                    <w:rPr>
+                      <w:rFonts w:ascii="Cambria Math" w:eastAsia="微軟正黑體" w:hAnsi="Cambria Math"/>
+                      <w:lang w:eastAsia="zh-TW"/>
+                    </w:rPr>
+                    <m:t>K</m:t>
+                  </m:r>
+                </m:e>
+                <m:sub>
+                  <m:r>
+                    <w:rPr>
+                      <w:rFonts w:ascii="Cambria Math" w:eastAsia="微軟正黑體" w:hAnsi="Cambria Math"/>
+                      <w:lang w:eastAsia="zh-TW"/>
+                    </w:rPr>
+                    <m:t>i</m:t>
+                  </m:r>
+                </m:sub>
+              </m:sSub>
+              <m:f>
+                <m:fPr>
+                  <m:ctrlPr>
+                    <w:rPr>
+                      <w:rFonts w:ascii="Cambria Math" w:eastAsia="微軟正黑體" w:hAnsi="Cambria Math"/>
+                      <w:i/>
+                      <w:lang w:eastAsia="zh-TW"/>
+                    </w:rPr>
+                  </m:ctrlPr>
+                </m:fPr>
+                <m:num>
+                  <m:sSub>
+                    <m:sSubPr>
+                      <m:ctrlPr>
+                        <w:rPr>
+                          <w:rFonts w:ascii="Cambria Math" w:eastAsia="微軟正黑體" w:hAnsi="Cambria Math"/>
+                          <w:i/>
+                          <w:lang w:eastAsia="zh-TW"/>
+                        </w:rPr>
+                      </m:ctrlPr>
+                    </m:sSubPr>
+                    <m:e>
+                      <m:r>
+                        <w:rPr>
+                          <w:rFonts w:ascii="Cambria Math" w:eastAsia="微軟正黑體" w:hAnsi="Cambria Math"/>
+                          <w:lang w:eastAsia="zh-TW"/>
+                        </w:rPr>
+                        <m:t>T</m:t>
+                      </m:r>
+                    </m:e>
+                    <m:sub>
+                      <m:r>
+                        <w:rPr>
+                          <w:rFonts w:ascii="Cambria Math" w:eastAsia="微軟正黑體" w:hAnsi="Cambria Math"/>
+                          <w:lang w:eastAsia="zh-TW"/>
+                        </w:rPr>
+                        <m:t>s</m:t>
+                      </m:r>
+                    </m:sub>
+                  </m:sSub>
+                </m:num>
+                <m:den>
+                  <m:r>
+                    <w:rPr>
+                      <w:rFonts w:ascii="Cambria Math" w:eastAsia="微軟正黑體" w:hAnsi="Cambria Math"/>
+                      <w:lang w:eastAsia="zh-TW"/>
+                    </w:rPr>
+                    <m:t>z-1</m:t>
+                  </m:r>
+                </m:den>
+              </m:f>
+            </m:oMath>
+            <w:r>
+              <w:rPr>
+                <w:rFonts w:ascii="微軟正黑體" w:eastAsia="微軟正黑體" w:hAnsi="微軟正黑體" w:hint="eastAsia"/>
+                <w:lang w:eastAsia="zh-TW"/>
+              </w:rPr>
+              <w:t xml:space="preserve"> 。</w:t>
+            </w:r>
+          </w:p>
+          <w:p>
+            <w:pPr>
+              <w:rPr>
+                <w:rFonts w:ascii="微軟正黑體" w:eastAsia="微軟正黑體" w:hAnsi="微軟正黑體"/>
+                <w:lang w:eastAsia="zh-TW"/>
+              </w:rPr>
+            </w:pPr>
+            <w:r>
+              <w:rPr>
+                <w:rFonts w:ascii="微軟正黑體" w:eastAsia="微軟正黑體" w:hAnsi="微軟正黑體" w:hint="eastAsia"/>
+                <w:lang w:eastAsia="zh-TW"/>
+              </w:rPr>
+              <w:t>或 lead compensator。</w:t>
+            </w:r>
+          </w:p>
+          <w:p>
+            <w:pPr>
+              <w:rPr>
+                <w:rFonts w:ascii="微軟正黑體" w:eastAsia="微軟正黑體" w:hAnsi="微軟正黑體"/>
+                <w:lang w:eastAsia="zh-TW"/>
+              </w:rPr>
+            </w:pPr>
+            <w:r>
+              <w:rPr>
+                <w:rFonts w:ascii="微軟正黑體" w:eastAsia="微軟正黑體" w:hAnsi="微軟正黑體"/>
+                <w:lang w:eastAsia="zh-TW"/>
+              </w:rPr>
+              <w:t>4️</w:t>
+            </w:r>
+            <w:r>
+              <w:rPr>
+                <w:rFonts w:ascii="Segoe UI Symbol" w:eastAsia="微軟正黑體" w:hAnsi="Segoe UI Symbol" w:cs="Segoe UI Symbol"/>
+                <w:lang w:eastAsia="zh-TW"/>
+              </w:rPr>
+              <w:t>⃣</w:t>
+            </w:r>
+            <w:r>
+              <w:rPr>
+                <w:rFonts w:ascii="微軟正黑體" w:eastAsia="微軟正黑體" w:hAnsi="微軟正黑體"/>
+                <w:lang w:eastAsia="zh-TW"/>
+              </w:rPr>
+              <w:t xml:space="preserve"> </w:t>
+            </w:r>
+            <w:r>
+              <w:rPr>
+                <w:rFonts w:ascii="微軟正黑體" w:eastAsia="微軟正黑體" w:hAnsi="微軟正黑體" w:hint="eastAsia"/>
+                <w:lang w:eastAsia="zh-TW"/>
+              </w:rPr>
+              <w:t>你需要</w:t>
+            </w:r>
+            <w:r>
+              <w:rPr>
+                <w:rFonts w:ascii="微軟正黑體" w:eastAsia="微軟正黑體" w:hAnsi="微軟正黑體"/>
+                <w:lang w:eastAsia="zh-TW"/>
+              </w:rPr>
+              <w:t xml:space="preserve"> root locus </w:t>
+            </w:r>
+            <w:r>
+              <w:rPr>
+                <w:rFonts w:ascii="微軟正黑體" w:eastAsia="微軟正黑體" w:hAnsi="微軟正黑體" w:hint="eastAsia"/>
+                <w:lang w:eastAsia="zh-TW"/>
+              </w:rPr>
+              <w:t>去選擇</w:t>
+            </w:r>
+            <w:r>
+              <w:rPr>
+                <w:rFonts w:ascii="微軟正黑體" w:eastAsia="微軟正黑體" w:hAnsi="微軟正黑體"/>
+                <w:lang w:eastAsia="zh-TW"/>
+              </w:rPr>
+              <w:t xml:space="preserve"> zero </w:t>
+            </w:r>
+            <w:r>
+              <w:rPr>
+                <w:rFonts w:ascii="微軟正黑體" w:eastAsia="微軟正黑體" w:hAnsi="微軟正黑體" w:hint="eastAsia"/>
+                <w:lang w:eastAsia="zh-TW"/>
+              </w:rPr>
+              <w:t>的位置</w:t>
+            </w:r>
+            <w:r>
+              <w:rPr>
+                <w:rFonts w:ascii="微軟正黑體" w:eastAsia="微軟正黑體" w:hAnsi="微軟正黑體" w:hint="eastAsia"/>
+                <w:lang w:eastAsia="zh-TW"/>
+              </w:rPr>
+              <w:t>：</w:t>
+            </w:r>
+          </w:p>
+          <w:p>
+            <w:pPr>
+              <w:rPr>
+                <w:rFonts w:ascii="微軟正黑體" w:eastAsia="微軟正黑體" w:hAnsi="微軟正黑體"/>
+                <w:lang w:eastAsia="zh-TW"/>
+              </w:rPr>
+            </w:pPr>
+            <w:r>
+              <w:rPr>
+                <w:rFonts w:ascii="微軟正黑體" w:eastAsia="微軟正黑體" w:hAnsi="微軟正黑體" w:hint="eastAsia"/>
+                <w:lang w:eastAsia="zh-TW"/>
+              </w:rPr>
+              <w:t>典型做法：把 zero 放在 z = 0.7 或 z = 0.8，使 locus 往單位圓內彎</w:t>
+            </w:r>
+            <w:r>
+              <w:rPr>
+                <w:rFonts w:ascii="微軟正黑體" w:eastAsia="微軟正黑體" w:hAnsi="微軟正黑體" w:hint="eastAsia"/>
+                <w:lang w:eastAsia="zh-TW"/>
+              </w:rPr>
+              <w:t>，</w:t>
+            </w:r>
+            <w:r>
+              <w:rPr>
+                <w:rFonts w:ascii="微軟正黑體" w:eastAsia="微軟正黑體" w:hAnsi="微軟正黑體" w:hint="eastAsia"/>
+                <w:lang w:eastAsia="zh-TW"/>
+              </w:rPr>
+              <w:t>再調 K 讓閉迴路極點落在 |z| &lt; 1 且 damping 足夠</w:t>
+            </w:r>
+            <w:r>
+              <w:rPr>
+                <w:rFonts w:ascii="微軟正黑體" w:eastAsia="微軟正黑體" w:hAnsi="微軟正黑體" w:hint="eastAsia"/>
+                <w:lang w:eastAsia="zh-TW"/>
+              </w:rPr>
+              <w:t>。</w:t>
+            </w:r>
+          </w:p>
+          <w:p>
+            <w:pPr>
+              <w:rPr>
+                <w:rFonts w:ascii="微軟正黑體" w:eastAsia="微軟正黑體" w:hAnsi="微軟正黑體"/>
+                <w:lang w:eastAsia="zh-TW"/>
+              </w:rPr>
+            </w:pPr>
+            <w:r>
+              <w:rPr>
+                <w:rFonts w:ascii="微軟正黑體" w:eastAsia="微軟正黑體" w:hAnsi="微軟正黑體"/>
+                <w:lang w:eastAsia="zh-TW"/>
+              </w:rPr>
+              <w:t>5️</w:t>
+            </w:r>
+            <w:r>
+              <w:rPr>
+                <w:rFonts w:ascii="Segoe UI Symbol" w:eastAsia="微軟正黑體" w:hAnsi="Segoe UI Symbol" w:cs="Segoe UI Symbol"/>
+                <w:lang w:eastAsia="zh-TW"/>
+              </w:rPr>
+              <w:t>⃣</w:t>
+            </w:r>
+            <w:r>
+              <w:rPr>
+                <w:rFonts w:ascii="微軟正黑體" w:eastAsia="微軟正黑體" w:hAnsi="微軟正黑體"/>
+                <w:lang w:eastAsia="zh-TW"/>
+              </w:rPr>
+              <w:t xml:space="preserve"> </w:t>
+            </w:r>
+            <w:r>
+              <w:rPr>
+                <w:rFonts w:ascii="微軟正黑體" w:eastAsia="微軟正黑體" w:hAnsi="微軟正黑體" w:hint="eastAsia"/>
+                <w:lang w:eastAsia="zh-TW"/>
+              </w:rPr>
+              <w:t>你需要看如果你把</w:t>
+            </w:r>
+            <w:r>
+              <w:rPr>
+                <w:rFonts w:ascii="微軟正黑體" w:eastAsia="微軟正黑體" w:hAnsi="微軟正黑體"/>
+                <w:lang w:eastAsia="zh-TW"/>
+              </w:rPr>
+              <w:t xml:space="preserve"> zero </w:t>
+            </w:r>
+            <w:r>
+              <w:rPr>
+                <w:rFonts w:ascii="微軟正黑體" w:eastAsia="微軟正黑體" w:hAnsi="微軟正黑體" w:hint="eastAsia"/>
+                <w:lang w:eastAsia="zh-TW"/>
+              </w:rPr>
+              <w:t>放在某位置，</w:t>
+            </w:r>
+            <w:r>
+              <w:rPr>
+                <w:rFonts w:ascii="微軟正黑體" w:eastAsia="微軟正黑體" w:hAnsi="微軟正黑體"/>
+                <w:lang w:eastAsia="zh-TW"/>
+              </w:rPr>
+              <w:t xml:space="preserve">locus </w:t>
+            </w:r>
+            <w:r>
+              <w:rPr>
+                <w:rFonts w:ascii="微軟正黑體" w:eastAsia="微軟正黑體" w:hAnsi="微軟正黑體" w:hint="eastAsia"/>
+                <w:lang w:eastAsia="zh-TW"/>
+              </w:rPr>
+              <w:t>的形狀如何改變</w:t>
+            </w:r>
+            <w:r>
+              <w:rPr>
+                <w:rFonts w:ascii="微軟正黑體" w:eastAsia="微軟正黑體" w:hAnsi="微軟正黑體" w:hint="eastAsia"/>
+                <w:lang w:eastAsia="zh-TW"/>
+              </w:rPr>
+              <w:t>。</w:t>
+            </w:r>
+          </w:p>
+          <w:p>
+            <w:pPr>
+              <w:rPr>
+                <w:rFonts w:ascii="微軟正黑體" w:eastAsia="微軟正黑體" w:hAnsi="微軟正黑體"/>
+                <w:lang w:eastAsia="zh-TW"/>
+              </w:rPr>
+            </w:pPr>
+            <w:r>
+              <w:rPr>
+                <w:rFonts w:ascii="微軟正黑體" w:eastAsia="微軟正黑體" w:hAnsi="微軟正黑體"/>
+                <w:lang w:eastAsia="zh-TW"/>
+              </w:rPr>
+              <w:t>6️</w:t>
+            </w:r>
+            <w:r>
+              <w:rPr>
+                <w:rFonts w:ascii="Segoe UI Symbol" w:eastAsia="微軟正黑體" w:hAnsi="Segoe UI Symbol" w:cs="Segoe UI Symbol"/>
+                <w:lang w:eastAsia="zh-TW"/>
+              </w:rPr>
+              <w:t>⃣</w:t>
+            </w:r>
+            <w:r>
+              <w:rPr>
+                <w:rFonts w:ascii="微軟正黑體" w:eastAsia="微軟正黑體" w:hAnsi="微軟正黑體"/>
+                <w:lang w:eastAsia="zh-TW"/>
+              </w:rPr>
+              <w:t xml:space="preserve"> </w:t>
+            </w:r>
+            <w:r>
+              <w:rPr>
+                <w:rFonts w:ascii="微軟正黑體" w:eastAsia="微軟正黑體" w:hAnsi="微軟正黑體" w:hint="eastAsia"/>
+                <w:lang w:eastAsia="zh-TW"/>
+              </w:rPr>
+              <w:t>大圓形軌跡</w:t>
+            </w:r>
+            <w:r>
+              <w:rPr>
+                <w:rFonts w:ascii="微軟正黑體" w:eastAsia="微軟正黑體" w:hAnsi="微軟正黑體"/>
+                <w:lang w:eastAsia="zh-TW"/>
+              </w:rPr>
+              <w:t xml:space="preserve"> </w:t>
+            </w:r>
+            <w:r>
+              <w:rPr>
+                <w:rFonts w:ascii="微軟正黑體" w:eastAsia="微軟正黑體" w:hAnsi="微軟正黑體" w:hint="eastAsia"/>
+                <w:lang w:eastAsia="zh-TW"/>
+              </w:rPr>
+              <w:t>→</w:t>
+            </w:r>
+            <w:r>
+              <w:rPr>
+                <w:rFonts w:ascii="微軟正黑體" w:eastAsia="微軟正黑體" w:hAnsi="微軟正黑體"/>
+                <w:lang w:eastAsia="zh-TW"/>
+              </w:rPr>
+              <w:t xml:space="preserve"> </w:t>
+            </w:r>
+            <w:r>
+              <w:rPr>
+                <w:rFonts w:ascii="微軟正黑體" w:eastAsia="微軟正黑體" w:hAnsi="微軟正黑體" w:hint="eastAsia"/>
+                <w:lang w:eastAsia="zh-TW"/>
+              </w:rPr>
+              <w:t>代表原</w:t>
+            </w:r>
+            <w:r>
+              <w:rPr>
+                <w:rFonts w:ascii="微軟正黑體" w:eastAsia="微軟正黑體" w:hAnsi="微軟正黑體"/>
+                <w:lang w:eastAsia="zh-TW"/>
+              </w:rPr>
+              <w:t xml:space="preserve"> plant </w:t>
+            </w:r>
+            <w:r>
+              <w:rPr>
+                <w:rFonts w:ascii="微軟正黑體" w:eastAsia="微軟正黑體" w:hAnsi="微軟正黑體" w:hint="eastAsia"/>
+                <w:lang w:eastAsia="zh-TW"/>
+              </w:rPr>
+              <w:t>有強烈的複共軛對避免不了</w:t>
+            </w:r>
+          </w:p>
+          <w:p>
+            <w:pPr>
+              <w:rPr>
+                <w:rFonts w:ascii="微軟正黑體" w:eastAsia="微軟正黑體" w:hAnsi="微軟正黑體"/>
+                <w:lang w:eastAsia="zh-TW"/>
+              </w:rPr>
+            </w:pPr>
+          </w:p>
+          <w:p>
+            <w:pPr>
+              <w:rPr>
+                <w:rFonts w:ascii="微軟正黑體" w:eastAsia="微軟正黑體" w:hAnsi="微軟正黑體" w:hint="eastAsia"/>
+                <w:lang w:eastAsia="zh-TW"/>
+              </w:rPr>
+            </w:pPr>
+            <w:r>
+              <w:rPr>
+                <w:rFonts w:ascii="微軟正黑體" w:eastAsia="微軟正黑體" w:hAnsi="微軟正黑體" w:hint="eastAsia"/>
+                <w:lang w:eastAsia="zh-TW"/>
+              </w:rPr>
+              <w:t>因此調 controller 時你要讓這對複共軛被壓到單位圓內，並提高 damping ratio。</w:t>
+            </w:r>
+          </w:p>
+          <w:p>
+            <w:pPr>
+              <w:rPr>
+                <w:rFonts w:ascii="微軟正黑體" w:eastAsia="微軟正黑體" w:hAnsi="微軟正黑體"/>
+                <w:lang w:eastAsia="zh-TW"/>
+              </w:rPr>
+            </w:pPr>
+          </w:p>
+          <w:p>
+            <w:pPr>
+              <w:rPr>
+                <w:rFonts w:ascii="微軟正黑體" w:eastAsia="微軟正黑體" w:hAnsi="微軟正黑體"/>
+                <w:lang w:eastAsia="zh-TW"/>
+              </w:rPr>
+            </w:pPr>
+            <w:r>
+              <w:rPr>
+                <w:rFonts w:ascii="Segoe UI Emoji" w:eastAsia="微軟正黑體" w:hAnsi="Segoe UI Emoji" w:cs="Segoe UI Emoji"/>
+                <w:lang w:eastAsia="zh-TW"/>
+              </w:rPr>
+              <w:t>📌</w:t>
+            </w:r>
+            <w:r>
+              <w:rPr>
+                <w:rFonts w:ascii="微軟正黑體" w:eastAsia="微軟正黑體" w:hAnsi="微軟正黑體" w:hint="eastAsia"/>
+                <w:lang w:eastAsia="zh-TW"/>
+              </w:rPr>
+              <w:t xml:space="preserve"> 總結一句話：這個 plant 本身很不穩定，若只用比例增益根本無法穩定，因此必須設計帶 zero 的 controller（PI 或 lead），讓根軌跡彎向單位圓內，才能達成穩定、低超越、噪聲不敏感、且輸入不超過 200 的要求。</w:t>
+            </w:r>
+          </w:p>
+        </w:tc>
+      </w:tr>
+      <w:tr>
+        <w:tc>
+          <w:tcPr>
+            <w:tcW w:w="5395" w:type="dxa"/>
+          </w:tcPr>
+          <w:p>
+            <w:pPr>
+              <w:rPr>
+                <w:rFonts w:ascii="微軟正黑體" w:eastAsia="微軟正黑體" w:hAnsi="微軟正黑體"/>
+                <w:lang w:eastAsia="zh-TW"/>
+              </w:rPr>
+            </w:pPr>
+            <w:r>
+              <w:rPr>
+                <w:rFonts w:ascii="微軟正黑體" w:eastAsia="微軟正黑體" w:hAnsi="微軟正黑體" w:hint="eastAsia"/>
+                <w:lang w:eastAsia="zh-TW"/>
+              </w:rPr>
+              <w:lastRenderedPageBreak/>
+              <w:t>Bode Plot:</w:t>
+            </w:r>
+            <w:r>
+              <w:rPr>
+                <w:rFonts w:ascii="微軟正黑體" w:eastAsia="微軟正黑體" w:hAnsi="微軟正黑體"/>
+                <w:lang w:eastAsia="zh-TW"/>
+              </w:rPr>
+              <w:br/>
+            </w:r>
+            <w:r>
+              <w:rPr>
+                <w:rFonts w:ascii="微軟正黑體" w:eastAsia="微軟正黑體" w:hAnsi="微軟正黑體"/>
+                <w:noProof/>
+                <w:lang w:eastAsia="zh-TW"/>
+              </w:rPr>
+              <w:drawing>
+                <wp:inline distT="0" distB="0" distL="0" distR="0" wp14:anchorId="0846B065" wp14:editId="0F835BBB">
+                  <wp:extent cx="3403539" cy="2764964"/>
+                  <wp:effectExtent l="0" t="0" r="6985" b="0"/>
+                  <wp:docPr id="13889927" name="Picture 1" descr="A diagram of a function&#10;&#10;AI-generated content may be incorrect."/>
+                  <wp:cNvGraphicFramePr>
+                    <a:graphicFrameLocks xmlns:a="http://schemas.openxmlformats.org/drawingml/2006/main" noChangeAspect="1"/>
+                  </wp:cNvGraphicFramePr>
+                  <a:graphic xmlns:a="http://schemas.openxmlformats.org/drawingml/2006/main">
+                    <a:graphicData uri="http://schemas.openxmlformats.org/drawingml/2006/picture">
+                      <pic:pic xmlns:pic="http://schemas.openxmlformats.org/drawingml/2006/picture">
+                        <pic:nvPicPr>
+                          <pic:cNvPr id="13889927" name="Picture 1" descr="A diagram of a function&#10;&#10;AI-generated content may be incorrect."/>
+                          <pic:cNvPicPr/>
+                        </pic:nvPicPr>
+                        <pic:blipFill>
+                          <a:blip r:embed="rId8"/>
+                          <a:stretch>
+                            <a:fillRect/>
+                          </a:stretch>
+                        </pic:blipFill>
+                        <pic:spPr>
+                          <a:xfrm>
+                            <a:off x="0" y="0"/>
+                            <a:ext cx="3435999" cy="2791334"/>
+                          </a:xfrm>
+                          <a:prstGeom prst="rect">
+                            <a:avLst/>
+                          </a:prstGeom>
+                        </pic:spPr>
+                      </pic:pic>
+                    </a:graphicData>
+                  </a:graphic>
+                </wp:inline>
+              </w:drawing>
+            </w:r>
+          </w:p>
+        </w:tc>
+        <w:tc>
+          <w:tcPr>
+            <w:tcW w:w="5395" w:type="dxa"/>
+          </w:tcPr>
+          <w:p>
+            <w:pPr>
+              <w:rPr>
+                <w:rFonts w:ascii="微軟正黑體" w:eastAsia="微軟正黑體" w:hAnsi="微軟正黑體"/>
+                <w:sz w:val="16"/>
+                <w:szCs w:val="16"/>
+                <w:lang w:eastAsia="zh-TW"/>
+              </w:rPr>
+            </w:pPr>
+            <w:r>
+              <w:rPr>
+                <w:rFonts w:ascii="微軟正黑體" w:eastAsia="微軟正黑體" w:hAnsi="微軟正黑體" w:hint="eastAsia"/>
+                <w:lang w:eastAsia="zh-TW"/>
+              </w:rPr>
+              <w:t>In Magnitude:</w:t>
+            </w:r>
+            <w:r>
+              <w:rPr>
+                <w:rFonts w:ascii="微軟正黑體" w:eastAsia="微軟正黑體" w:hAnsi="微軟正黑體"/>
+                <w:lang w:eastAsia="zh-TW"/>
+              </w:rPr>
+              <w:br/>
+            </w:r>
+            <w:r>
+              <w:rPr>
+                <w:rFonts w:ascii="微軟正黑體" w:eastAsia="微軟正黑體" w:hAnsi="微軟正黑體" w:hint="eastAsia"/>
+                <w:sz w:val="16"/>
+                <w:szCs w:val="16"/>
+                <w:lang w:eastAsia="zh-TW"/>
+              </w:rPr>
+              <w:t>低頻如果是斜的（–20 dB/dec）＝有 integrator → step error = 0</w:t>
+            </w:r>
+          </w:p>
+          <w:p>
+            <w:pPr>
+              <w:rPr>
+                <w:rFonts w:ascii="微軟正黑體" w:eastAsia="微軟正黑體" w:hAnsi="微軟正黑體"/>
+                <w:sz w:val="16"/>
+                <w:szCs w:val="16"/>
+                <w:lang w:eastAsia="zh-TW"/>
+              </w:rPr>
+            </w:pPr>
+            <w:r>
+              <w:rPr>
+                <w:rFonts w:ascii="微軟正黑體" w:eastAsia="微軟正黑體" w:hAnsi="微軟正黑體" w:hint="eastAsia"/>
+                <w:sz w:val="16"/>
+                <w:szCs w:val="16"/>
+                <w:lang w:eastAsia="zh-TW"/>
+              </w:rPr>
+              <w:t>低頻如果是平的（水平線）＝沒有 integrator → step error ≠ 0</w:t>
+            </w:r>
+          </w:p>
+          <w:p>
+            <w:pPr>
+              <w:rPr>
+                <w:rFonts w:ascii="微軟正黑體" w:eastAsia="微軟正黑體" w:hAnsi="微軟正黑體"/>
+                <w:lang w:eastAsia="zh-TW"/>
+              </w:rPr>
+            </w:pPr>
+          </w:p>
+          <w:p>
+            <w:pPr>
+              <w:rPr>
+                <w:rFonts w:ascii="微軟正黑體" w:eastAsia="微軟正黑體" w:hAnsi="微軟正黑體"/>
+                <w:sz w:val="21"/>
+                <w:szCs w:val="21"/>
+                <w:lang w:eastAsia="zh-TW"/>
+              </w:rPr>
+            </w:pPr>
+            <w:r>
+              <w:rPr>
+                <w:rFonts w:ascii="微軟正黑體" w:eastAsia="微軟正黑體" w:hAnsi="微軟正黑體" w:hint="eastAsia"/>
+                <w:sz w:val="21"/>
+                <w:szCs w:val="21"/>
+                <w:lang w:eastAsia="zh-TW"/>
+              </w:rPr>
+              <w:t xml:space="preserve">積分器 = </w:t>
+            </w:r>
+            <m:oMath>
+              <m:f>
+                <m:fPr>
+                  <m:ctrlPr>
+                    <w:rPr>
+                      <w:rFonts w:ascii="Cambria Math" w:eastAsia="微軟正黑體" w:hAnsi="Cambria Math"/>
+                      <w:i/>
+                      <w:sz w:val="21"/>
+                      <w:szCs w:val="21"/>
+                      <w:lang w:eastAsia="zh-TW"/>
+                    </w:rPr>
+                  </m:ctrlPr>
+                </m:fPr>
+                <m:num>
+                  <m:r>
+                    <w:rPr>
+                      <w:rFonts w:ascii="Cambria Math" w:eastAsia="微軟正黑體" w:hAnsi="Cambria Math"/>
+                      <w:sz w:val="21"/>
+                      <w:szCs w:val="21"/>
+                      <w:lang w:eastAsia="zh-TW"/>
+                    </w:rPr>
+                    <m:t>1</m:t>
+                  </m:r>
+                </m:num>
+                <m:den>
+                  <m:r>
+                    <w:rPr>
+                      <w:rFonts w:ascii="Cambria Math" w:eastAsia="微軟正黑體" w:hAnsi="Cambria Math"/>
+                      <w:sz w:val="21"/>
+                      <w:szCs w:val="21"/>
+                      <w:lang w:eastAsia="zh-TW"/>
+                    </w:rPr>
+                    <m:t>s</m:t>
+                  </m:r>
+                </m:den>
+              </m:f>
+            </m:oMath>
+            <w:r>
+              <w:rPr>
+                <w:rFonts w:ascii="微軟正黑體" w:eastAsia="微軟正黑體" w:hAnsi="微軟正黑體" w:hint="eastAsia"/>
+                <w:sz w:val="21"/>
+                <w:szCs w:val="21"/>
+                <w:lang w:eastAsia="zh-TW"/>
+              </w:rPr>
+              <w:t xml:space="preserve"> </w:t>
+            </w:r>
+          </w:p>
+          <w:p>
+            <w:pPr>
+              <w:rPr>
+                <w:rFonts w:ascii="微軟正黑體" w:eastAsia="微軟正黑體" w:hAnsi="微軟正黑體"/>
+                <w:sz w:val="21"/>
+                <w:szCs w:val="21"/>
+                <w:lang w:eastAsia="zh-TW"/>
+              </w:rPr>
+            </w:pPr>
+            <w:r>
+              <w:rPr>
+                <w:rFonts w:ascii="微軟正黑體" w:eastAsia="微軟正黑體" w:hAnsi="微軟正黑體" w:hint="eastAsia"/>
+                <w:sz w:val="21"/>
+                <w:szCs w:val="21"/>
+                <w:lang w:eastAsia="zh-TW"/>
+              </w:rPr>
+              <w:t xml:space="preserve">magnitude = </w:t>
+            </w:r>
+            <m:oMath>
+              <m:r>
+                <w:rPr>
+                  <w:rFonts w:ascii="Cambria Math" w:eastAsia="微軟正黑體" w:hAnsi="Cambria Math"/>
+                  <w:sz w:val="21"/>
+                  <w:szCs w:val="21"/>
+                  <w:lang w:eastAsia="zh-TW"/>
+                </w:rPr>
+                <m:t>20</m:t>
+              </m:r>
+              <m:func>
+                <m:funcPr>
+                  <m:ctrlPr>
+                    <w:rPr>
+                      <w:rFonts w:ascii="Cambria Math" w:eastAsia="微軟正黑體" w:hAnsi="Cambria Math"/>
+                      <w:i/>
+                      <w:sz w:val="21"/>
+                      <w:szCs w:val="21"/>
+                      <w:lang w:eastAsia="zh-TW"/>
+                    </w:rPr>
+                  </m:ctrlPr>
+                </m:funcPr>
+                <m:fName>
+                  <m:r>
+                    <m:rPr>
+                      <m:sty m:val="p"/>
+                    </m:rPr>
+                    <w:rPr>
+                      <w:rFonts w:ascii="Cambria Math" w:eastAsia="微軟正黑體" w:hAnsi="Cambria Math"/>
+                      <w:sz w:val="21"/>
+                      <w:szCs w:val="21"/>
+                    </w:rPr>
+                    <m:t>log</m:t>
+                  </m:r>
+                </m:fName>
+                <m:e>
+                  <m:f>
+                    <m:fPr>
+                      <m:ctrlPr>
+                        <w:rPr>
+                          <w:rFonts w:ascii="Cambria Math" w:eastAsia="微軟正黑體" w:hAnsi="Cambria Math"/>
+                          <w:i/>
+                          <w:sz w:val="21"/>
+                          <w:szCs w:val="21"/>
+                          <w:lang w:eastAsia="zh-TW"/>
+                        </w:rPr>
+                      </m:ctrlPr>
+                    </m:fPr>
+                    <m:num>
+                      <m:r>
+                        <w:rPr>
+                          <w:rFonts w:ascii="Cambria Math" w:eastAsia="微軟正黑體" w:hAnsi="Cambria Math"/>
+                          <w:sz w:val="21"/>
+                          <w:szCs w:val="21"/>
+                          <w:lang w:eastAsia="zh-TW"/>
+                        </w:rPr>
+                        <m:t>1</m:t>
+                      </m:r>
+                    </m:num>
+                    <m:den>
+                      <m:r>
+                        <w:rPr>
+                          <w:rFonts w:ascii="Cambria Math" w:eastAsia="微軟正黑體" w:hAnsi="Cambria Math"/>
+                          <w:i/>
+                          <w:sz w:val="21"/>
+                          <w:szCs w:val="21"/>
+                          <w:lang w:eastAsia="zh-TW"/>
+                        </w:rPr>
+                        <w:sym w:font="Symbol" w:char="F077"/>
+                      </m:r>
+                    </m:den>
+                  </m:f>
+                </m:e>
+              </m:func>
+              <m:r>
+                <w:rPr>
+                  <w:rFonts w:ascii="Cambria Math" w:eastAsia="微軟正黑體" w:hAnsi="Cambria Math"/>
+                  <w:sz w:val="21"/>
+                  <w:szCs w:val="21"/>
+                  <w:lang w:eastAsia="zh-TW"/>
+                </w:rPr>
+                <m:t>= -20</m:t>
+              </m:r>
+              <m:func>
+                <m:funcPr>
+                  <m:ctrlPr>
+                    <w:rPr>
+                      <w:rFonts w:ascii="Cambria Math" w:eastAsia="微軟正黑體" w:hAnsi="Cambria Math"/>
+                      <w:i/>
+                      <w:sz w:val="21"/>
+                      <w:szCs w:val="21"/>
+                      <w:lang w:eastAsia="zh-TW"/>
+                    </w:rPr>
+                  </m:ctrlPr>
+                </m:funcPr>
+                <m:fName>
+                  <m:r>
+                    <m:rPr>
+                      <m:sty m:val="p"/>
+                    </m:rPr>
+                    <w:rPr>
+                      <w:rFonts w:ascii="Cambria Math" w:eastAsia="微軟正黑體" w:hAnsi="Cambria Math"/>
+                      <w:sz w:val="21"/>
+                      <w:szCs w:val="21"/>
+                    </w:rPr>
+                    <m:t>log</m:t>
+                  </m:r>
+                </m:fName>
+                <m:e>
+                  <m:r>
+                    <w:rPr>
+                      <w:rFonts w:ascii="Cambria Math" w:eastAsia="微軟正黑體" w:hAnsi="Cambria Math"/>
+                      <w:i/>
+                      <w:sz w:val="21"/>
+                      <w:szCs w:val="21"/>
+                      <w:lang w:eastAsia="zh-TW"/>
+                    </w:rPr>
+                    <w:sym w:font="Symbol" w:char="F077"/>
+                  </m:r>
+                </m:e>
+              </m:func>
+            </m:oMath>
+          </w:p>
+          <w:p>
+            <w:pPr>
+              <w:rPr>
+                <w:rFonts w:ascii="微軟正黑體" w:eastAsia="微軟正黑體" w:hAnsi="微軟正黑體"/>
+                <w:sz w:val="18"/>
+                <w:szCs w:val="18"/>
+                <w:lang w:eastAsia="zh-TW"/>
+              </w:rPr>
+            </w:pPr>
+            <w:r>
+              <w:rPr>
+                <w:rFonts w:ascii="微軟正黑體" w:eastAsia="微軟正黑體" w:hAnsi="微軟正黑體" w:hint="eastAsia"/>
+                <w:sz w:val="21"/>
+                <w:szCs w:val="21"/>
+                <w:lang w:eastAsia="zh-TW"/>
+              </w:rPr>
+              <w:t>→  Bode 圖是：</w:t>
+            </w:r>
+            <w:r>
+              <w:rPr>
+                <w:rFonts w:ascii="微軟正黑體" w:eastAsia="微軟正黑體" w:hAnsi="微軟正黑體" w:hint="eastAsia"/>
+                <w:sz w:val="18"/>
+                <w:szCs w:val="18"/>
+                <w:lang w:eastAsia="zh-TW"/>
+              </w:rPr>
+              <w:t>低頻往正無限大（斜率 –20 dB/dec）</w:t>
+            </w:r>
+          </w:p>
+          <w:p>
+            <w:pPr>
+              <w:rPr>
+                <w:rFonts w:ascii="微軟正黑體" w:eastAsia="微軟正黑體" w:hAnsi="微軟正黑體"/>
+                <w:sz w:val="21"/>
+                <w:szCs w:val="21"/>
+                <w:lang w:eastAsia="zh-TW"/>
+              </w:rPr>
+            </w:pPr>
+            <w:r>
+              <w:rPr>
+                <w:rFonts w:ascii="微軟正黑體" w:eastAsia="微軟正黑體" w:hAnsi="微軟正黑體" w:hint="eastAsia"/>
+                <w:sz w:val="21"/>
+                <w:szCs w:val="21"/>
+                <w:lang w:eastAsia="zh-TW"/>
+              </w:rPr>
+              <w:t>→  視覺上就是一條「斜線」往高處走。</w:t>
+            </w:r>
+          </w:p>
+          <w:p>
+            <w:pPr>
+              <w:rPr>
+                <w:rFonts w:ascii="微軟正黑體" w:eastAsia="微軟正黑體" w:hAnsi="微軟正黑體"/>
+                <w:sz w:val="21"/>
+                <w:szCs w:val="21"/>
+                <w:lang w:eastAsia="zh-TW"/>
+              </w:rPr>
+            </w:pPr>
+          </w:p>
+          <w:p>
+            <w:pPr>
+              <w:rPr>
+                <w:rFonts w:ascii="微軟正黑體" w:eastAsia="微軟正黑體" w:hAnsi="微軟正黑體"/>
+                <w:b/>
+                <w:bCs/>
+                <w:lang w:eastAsia="zh-TW"/>
+              </w:rPr>
+            </w:pPr>
+            <w:r>
+              <w:rPr>
+                <w:rFonts w:ascii="微軟正黑體" w:eastAsia="微軟正黑體" w:hAnsi="微軟正黑體"/>
+                <w:b/>
+                <w:bCs/>
+                <w:lang w:eastAsia="zh-TW"/>
+              </w:rPr>
+              <w:t>高頻有一個尖峰（peak）接近平 0 dB</w:t>
+            </w:r>
+          </w:p>
+          <w:p>
+            <w:pPr>
+              <w:rPr>
+                <w:rFonts w:ascii="微軟正黑體" w:eastAsia="微軟正黑體" w:hAnsi="微軟正黑體"/>
+                <w:lang w:eastAsia="zh-TW"/>
+              </w:rPr>
+            </w:pPr>
+            <w:r>
+              <w:rPr>
+                <w:rFonts w:ascii="微軟正黑體" w:eastAsia="微軟正黑體" w:hAnsi="微軟正黑體"/>
+                <w:lang w:eastAsia="zh-TW"/>
+              </w:rPr>
+              <w:t xml:space="preserve">大約在 </w:t>
+            </w:r>
+            <w:r>
+              <w:rPr>
+                <w:rFonts w:ascii="微軟正黑體" w:eastAsia="微軟正黑體" w:hAnsi="微軟正黑體"/>
+                <w:b/>
+                <w:bCs/>
+                <w:lang w:eastAsia="zh-TW"/>
+              </w:rPr>
+              <w:t>數十 rad/s</w:t>
+            </w:r>
+            <w:r>
+              <w:rPr>
+                <w:rFonts w:ascii="微軟正黑體" w:eastAsia="微軟正黑體" w:hAnsi="微軟正黑體"/>
+                <w:lang w:eastAsia="zh-TW"/>
+              </w:rPr>
+              <w:t xml:space="preserve"> 有一個大尖峰 → 很明顯的 </w:t>
+            </w:r>
+            <w:r>
+              <w:rPr>
+                <w:rFonts w:ascii="微軟正黑體" w:eastAsia="微軟正黑體" w:hAnsi="微軟正黑體"/>
+                <w:i/>
+                <w:iCs/>
+                <w:lang w:eastAsia="zh-TW"/>
+              </w:rPr>
+              <w:t>共振</w:t>
+            </w:r>
+            <w:r>
+              <w:rPr>
+                <w:rFonts w:ascii="微軟正黑體" w:eastAsia="微軟正黑體" w:hAnsi="微軟正黑體"/>
+                <w:lang w:eastAsia="zh-TW"/>
+              </w:rPr>
+              <w:t>。</w:t>
+            </w:r>
+          </w:p>
+          <w:p>
+            <w:pPr>
+              <w:rPr>
+                <w:rFonts w:ascii="微軟正黑體" w:eastAsia="微軟正黑體" w:hAnsi="微軟正黑體"/>
+                <w:lang w:eastAsia="zh-TW"/>
+              </w:rPr>
+            </w:pPr>
+            <w:r>
+              <w:rPr>
+                <w:rFonts w:ascii="微軟正黑體" w:eastAsia="微軟正黑體" w:hAnsi="微軟正黑體"/>
+                <w:lang w:eastAsia="zh-TW"/>
+              </w:rPr>
+              <w:t>  系統阻尼比很低</w:t>
+            </w:r>
+          </w:p>
+          <w:p>
+            <w:pPr>
+              <w:rPr>
+                <w:rFonts w:ascii="微軟正黑體" w:eastAsia="微軟正黑體" w:hAnsi="微軟正黑體"/>
+                <w:lang w:eastAsia="zh-TW"/>
+              </w:rPr>
+            </w:pPr>
+            <w:r>
+              <w:rPr>
+                <w:rFonts w:ascii="微軟正黑體" w:eastAsia="微軟正黑體" w:hAnsi="微軟正黑體"/>
+                <w:lang w:eastAsia="zh-TW"/>
+              </w:rPr>
+              <w:t>  很容易振盪（overshoot 很高）</w:t>
+            </w:r>
+          </w:p>
+          <w:p>
+            <w:pPr>
+              <w:rPr>
+                <w:rFonts w:ascii="微軟正黑體" w:eastAsia="微軟正黑體" w:hAnsi="微軟正黑體"/>
+                <w:lang w:eastAsia="zh-TW"/>
+              </w:rPr>
+            </w:pPr>
+            <w:r>
+              <w:rPr>
+                <w:rFonts w:ascii="微軟正黑體" w:eastAsia="微軟正黑體" w:hAnsi="微軟正黑體"/>
+                <w:lang w:eastAsia="zh-TW"/>
+              </w:rPr>
+              <w:t>  抗噪能力差（高頻 noise 會被放大）</w:t>
+            </w:r>
+          </w:p>
+          <w:p>
+            <w:pPr>
+              <w:rPr>
+                <w:rFonts w:ascii="微軟正黑體" w:eastAsia="微軟正黑體" w:hAnsi="微軟正黑體"/>
+                <w:highlight w:val="yellow"/>
+                <w:lang w:eastAsia="zh-TW"/>
+              </w:rPr>
+            </w:pPr>
+            <w:r>
+              <w:rPr>
+                <w:rFonts w:ascii="微軟正黑體" w:eastAsia="微軟正黑體" w:hAnsi="微軟正黑體"/>
+                <w:highlight w:val="yellow"/>
+                <w:lang w:eastAsia="zh-TW"/>
+              </w:rPr>
+              <w:t>controller 必須：</w:t>
+            </w:r>
+          </w:p>
+          <w:p>
+            <w:pPr>
+              <w:numPr>
+                <w:ilvl w:val="0"/>
+                <w:numId w:val="1"/>
+              </w:numPr>
+              <w:rPr>
+                <w:rFonts w:ascii="微軟正黑體" w:eastAsia="微軟正黑體" w:hAnsi="微軟正黑體"/>
+                <w:highlight w:val="yellow"/>
+                <w:lang w:eastAsia="zh-TW"/>
+              </w:rPr>
+            </w:pPr>
+            <w:r>
+              <w:rPr>
+                <w:rFonts w:ascii="微軟正黑體" w:eastAsia="微軟正黑體" w:hAnsi="微軟正黑體"/>
+                <w:highlight w:val="yellow"/>
+                <w:lang w:eastAsia="zh-TW"/>
+              </w:rPr>
+              <w:t>加 low-pass 效果（例如 lead-lag、或 PD + 濾波器）</w:t>
+            </w:r>
+          </w:p>
+          <w:p>
+            <w:pPr>
+              <w:rPr>
+                <w:rFonts w:ascii="微軟正黑體" w:eastAsia="微軟正黑體" w:hAnsi="微軟正黑體"/>
+                <w:lang w:eastAsia="zh-TW"/>
+              </w:rPr>
+            </w:pPr>
+          </w:p>
+        </w:tc>
+      </w:tr>
+      <w:tr>
+        <w:tc>
+          <w:tcPr>
+            <w:tcW w:w="5395" w:type="dxa"/>
+          </w:tcPr>
+          <w:p>
+            <w:pPr>
+              <w:rPr>
+                <w:rFonts w:ascii="微軟正黑體" w:eastAsia="微軟正黑體" w:hAnsi="微軟正黑體"/>
+                <w:lang w:eastAsia="zh-TW"/>
+              </w:rPr>
+            </w:pPr>
+            <w:r>
+              <w:rPr>
+                <w:rFonts w:ascii="微軟正黑體" w:eastAsia="微軟正黑體" w:hAnsi="微軟正黑體" w:hint="eastAsia"/>
+                <w:lang w:eastAsia="zh-TW"/>
+              </w:rPr>
+              <w:t>Nyquist:</w:t>
+            </w:r>
+            <w:r>
+              <w:rPr>
+                <w:rFonts w:ascii="微軟正黑體" w:eastAsia="微軟正黑體" w:hAnsi="微軟正黑體"/>
+                <w:noProof/>
+                <w:lang w:eastAsia="zh-TW"/>
+              </w:rPr>
+              <w:t xml:space="preserve"> </w:t>
+            </w:r>
+            <w:r>
+              <w:rPr>
+                <w:rFonts w:ascii="微軟正黑體" w:eastAsia="微軟正黑體" w:hAnsi="微軟正黑體"/>
+                <w:noProof/>
+                <w:lang w:eastAsia="zh-TW"/>
+              </w:rPr>
+              <w:drawing>
+                <wp:inline distT="0" distB="0" distL="0" distR="0" wp14:anchorId="01C7C2B0" wp14:editId="2C4AF231">
+                  <wp:extent cx="3413268" cy="2713775"/>
+                  <wp:effectExtent l="0" t="0" r="0" b="0"/>
+                  <wp:docPr id="2047602338" name="Picture 1" descr="A graph of a diagram&#10;&#10;AI-generated content may be incorrect."/>
+                  <wp:cNvGraphicFramePr>
+                    <a:graphicFrameLocks xmlns:a="http://schemas.openxmlformats.org/drawingml/2006/main" noChangeAspect="1"/>
+                  </wp:cNvGraphicFramePr>
+                  <a:graphic xmlns:a="http://schemas.openxmlformats.org/drawingml/2006/main">
+                    <a:graphicData uri="http://schemas.openxmlformats.org/drawingml/2006/picture">
+                      <pic:pic xmlns:pic="http://schemas.openxmlformats.org/drawingml/2006/picture">
+                        <pic:nvPicPr>
+                          <pic:cNvPr id="2047602338" name="Picture 1" descr="A graph of a diagram&#10;&#10;AI-generated content may be incorrect."/>
+                          <pic:cNvPicPr/>
+                        </pic:nvPicPr>
+                        <pic:blipFill>
+                          <a:blip r:embed="rId9"/>
+                          <a:stretch>
+                            <a:fillRect/>
+                          </a:stretch>
+                        </pic:blipFill>
+                        <pic:spPr>
+                          <a:xfrm>
+                            <a:off x="0" y="0"/>
+                            <a:ext cx="3447470" cy="2740968"/>
+                          </a:xfrm>
+                          <a:prstGeom prst="rect">
+                            <a:avLst/>
+                          </a:prstGeom>
+                        </pic:spPr>
+                      </pic:pic>
+                    </a:graphicData>
+                  </a:graphic>
+                </wp:inline>
+              </w:drawing>
+            </w:r>
+          </w:p>
+        </w:tc>
+        <w:tc>
+          <w:tcPr>
+            <w:tcW w:w="5395" w:type="dxa"/>
+          </w:tcPr>
+          <w:p>
+            <w:pPr>
+              <w:rPr>
+                <w:rFonts w:ascii="微軟正黑體" w:eastAsia="微軟正黑體" w:hAnsi="微軟正黑體"/>
+                <w:lang w:eastAsia="zh-TW"/>
+              </w:rPr>
+            </w:pPr>
+          </w:p>
+        </w:tc>
+      </w:tr>
+    </w:tbl>
     <w:p>
       <w:pPr>
         <w:rPr>
+          <w:rFonts w:ascii="微軟正黑體" w:eastAsia="微軟正黑體" w:hAnsi="微軟正黑體"/>
           <w:lang w:eastAsia="zh-TW"/>
         </w:rPr>
       </w:pPr>
       <w:r>
         <w:rPr>
-          <w:rFonts w:hint="eastAsia"/>
-          <w:lang w:eastAsia="zh-TW"/>
-        </w:rPr>
-        <w:t>Root Locus:</w:t>
-      </w:r>
-      <w:r>
-        <w:rPr>
+          <w:rFonts w:ascii="微軟正黑體" w:eastAsia="微軟正黑體" w:hAnsi="微軟正黑體"/>
           <w:lang w:eastAsia="zh-TW"/>
         </w:rPr>
         <w:br/>
       </w:r>
+    </w:p>
+    <w:p>
+      <w:pPr>
+        <w:rPr>
+          <w:rFonts w:ascii="微軟正黑體" w:eastAsia="微軟正黑體" w:hAnsi="微軟正黑體"/>
+          <w:lang w:eastAsia="zh-TW"/>
+        </w:rPr>
+      </w:pPr>
       <w:r>
         <w:rPr>
-          <w:lang w:eastAsia="zh-TW"/>
-        </w:rPr>
-        <w:drawing>
-          <wp:inline distT="0" distB="0" distL="0" distR="0" wp14:anchorId="24F8A5C6" wp14:editId="4CFACB47">
-            <wp:extent cx="3710940" cy="3092020"/>
-            <wp:effectExtent l="0" t="0" r="3810" b="0"/>
-            <wp:docPr id="2001093854" name="Picture 1" descr="A graph of a graph&#10;&#10;AI-generated content may be incorrect."/>
-            <wp:cNvGraphicFramePr>
-              <a:graphicFrameLocks xmlns:a="http://schemas.openxmlformats.org/drawingml/2006/main" noChangeAspect="1"/>
-            </wp:cNvGraphicFramePr>
-            <a:graphic xmlns:a="http://schemas.openxmlformats.org/drawingml/2006/main">
-              <a:graphicData uri="http://schemas.openxmlformats.org/drawingml/2006/picture">
-                <pic:pic xmlns:pic="http://schemas.openxmlformats.org/drawingml/2006/picture">
-                  <pic:nvPicPr>
-                    <pic:cNvPr id="2001093854" name="Picture 1" descr="A graph of a graph&#10;&#10;AI-generated content may be incorrect."/>
-                    <pic:cNvPicPr/>
-                  </pic:nvPicPr>
-                  <pic:blipFill>
-                    <a:blip r:embed="rId4"/>
-                    <a:stretch>
-                      <a:fillRect/>
-                    </a:stretch>
-                  </pic:blipFill>
-                  <pic:spPr>
-                    <a:xfrm>
-                      <a:off x="0" y="0"/>
-                      <a:ext cx="3723522" cy="3102504"/>
-                    </a:xfrm>
-                    <a:prstGeom prst="rect">
-                      <a:avLst/>
-                    </a:prstGeom>
-                  </pic:spPr>
-                </pic:pic>
-              </a:graphicData>
-            </a:graphic>
-          </wp:inline>
-        </w:drawing>
-      </w:r>
-    </w:p>
-    <w:p>
-      <w:pPr>
-        <w:rPr>
-          <w:lang w:eastAsia="zh-TW"/>
-        </w:rPr>
-      </w:pPr>
-      <w:r>
-        <w:rPr>
-          <w:rFonts w:hint="eastAsia"/>
-          <w:lang w:eastAsia="zh-TW"/>
-        </w:rPr>
-        <w:t>Bode Plot:</w:t>
-      </w:r>
-      <w:r>
-        <w:rPr>
+          <w:rFonts w:ascii="微軟正黑體" w:eastAsia="微軟正黑體" w:hAnsi="微軟正黑體"/>
           <w:lang w:eastAsia="zh-TW"/>
         </w:rPr>
         <w:br/>
       </w:r>
+    </w:p>
+    <w:p>
+      <w:pPr>
+        <w:rPr>
+          <w:rFonts w:ascii="Cambria Math" w:hAnsi="Cambria Math"/>
+          <w:i/>
+          <w:lang w:eastAsia="zh-TW"/>
+        </w:rPr>
+      </w:pPr>
       <w:r>
         <w:rPr>
-          <w:lang w:eastAsia="zh-TW"/>
-        </w:rPr>
-        <w:drawing>
-          <wp:inline distT="0" distB="0" distL="0" distR="0" wp14:anchorId="6A57623F" wp14:editId="20D6274F">
-            <wp:extent cx="3711039" cy="3014771"/>
-            <wp:effectExtent l="0" t="0" r="3810" b="0"/>
-            <wp:docPr id="13889927" name="Picture 1" descr="A diagram of a function&#10;&#10;AI-generated content may be incorrect."/>
-            <wp:cNvGraphicFramePr>
-              <a:graphicFrameLocks xmlns:a="http://schemas.openxmlformats.org/drawingml/2006/main" noChangeAspect="1"/>
-            </wp:cNvGraphicFramePr>
-            <a:graphic xmlns:a="http://schemas.openxmlformats.org/drawingml/2006/main">
-              <a:graphicData uri="http://schemas.openxmlformats.org/drawingml/2006/picture">
-                <pic:pic xmlns:pic="http://schemas.openxmlformats.org/drawingml/2006/picture">
-                  <pic:nvPicPr>
-                    <pic:cNvPr id="13889927" name="Picture 1" descr="A diagram of a function&#10;&#10;AI-generated content may be incorrect."/>
-                    <pic:cNvPicPr/>
-                  </pic:nvPicPr>
-                  <pic:blipFill>
-                    <a:blip r:embed="rId5"/>
-                    <a:stretch>
-                      <a:fillRect/>
-                    </a:stretch>
-                  </pic:blipFill>
-                  <pic:spPr>
-                    <a:xfrm>
-                      <a:off x="0" y="0"/>
-                      <a:ext cx="3730589" cy="3030653"/>
-                    </a:xfrm>
-                    <a:prstGeom prst="rect">
-                      <a:avLst/>
-                    </a:prstGeom>
-                  </pic:spPr>
-                </pic:pic>
-              </a:graphicData>
-            </a:graphic>
-          </wp:inline>
-        </w:drawing>
-      </w:r>
-    </w:p>
-    <w:p>
-      <w:pPr>
-        <w:rPr>
-          <w:rFonts w:hint="eastAsia"/>
-          <w:lang w:eastAsia="zh-TW"/>
-        </w:rPr>
-      </w:pPr>
-      <w:proofErr w:type="spellStart"/>
-      <w:r>
-        <w:rPr>
-          <w:rFonts w:hint="eastAsia"/>
+          <w:rFonts w:ascii="微軟正黑體" w:eastAsia="微軟正黑體" w:hAnsi="微軟正黑體"/>
           <w:lang w:eastAsia="zh-TW"/>
         </w:rPr>
         <w:lastRenderedPageBreak/>
-        <w:t>Nyquist:x</w:t>
-      </w:r>
-      <w:proofErr w:type="spellEnd"/>
-      <w:r>
-        <w:rPr>
-          <w:lang w:eastAsia="zh-TW"/>
-        </w:rPr>
         <w:br/>
       </w:r>
       <w:r>
         <w:rPr>
-          <w:rFonts w:hint="eastAsia"/>
+          <w:rFonts w:ascii="微軟正黑體" w:eastAsia="微軟正黑體" w:hAnsi="微軟正黑體" w:hint="eastAsia"/>
           <w:lang w:eastAsia="zh-TW"/>
         </w:rPr>
         <w:t xml:space="preserve"> </w:t>
       </w:r>
       <w:r>
         <w:rPr>
+          <w:rFonts w:ascii="微軟正黑體" w:eastAsia="微軟正黑體" w:hAnsi="微軟正黑體" w:hint="eastAsia"/>
           <w:lang w:eastAsia="zh-TW"/>
         </w:rPr>
-        <w:drawing>
-          <wp:inline distT="0" distB="0" distL="0" distR="0" wp14:anchorId="1AB078B2" wp14:editId="18B4E462">
-            <wp:extent cx="3847178" cy="3058762"/>
-            <wp:effectExtent l="0" t="0" r="1270" b="8890"/>
-            <wp:docPr id="2047602338" name="Picture 1" descr="A graph of a diagram&#10;&#10;AI-generated content may be incorrect."/>
-            <wp:cNvGraphicFramePr>
-              <a:graphicFrameLocks xmlns:a="http://schemas.openxmlformats.org/drawingml/2006/main" noChangeAspect="1"/>
-            </wp:cNvGraphicFramePr>
-            <a:graphic xmlns:a="http://schemas.openxmlformats.org/drawingml/2006/main">
-              <a:graphicData uri="http://schemas.openxmlformats.org/drawingml/2006/picture">
-                <pic:pic xmlns:pic="http://schemas.openxmlformats.org/drawingml/2006/picture">
-                  <pic:nvPicPr>
-                    <pic:cNvPr id="2047602338" name="Picture 1" descr="A graph of a diagram&#10;&#10;AI-generated content may be incorrect."/>
-                    <pic:cNvPicPr/>
-                  </pic:nvPicPr>
-                  <pic:blipFill>
-                    <a:blip r:embed="rId6"/>
-                    <a:stretch>
-                      <a:fillRect/>
-                    </a:stretch>
-                  </pic:blipFill>
-                  <pic:spPr>
-                    <a:xfrm>
-                      <a:off x="0" y="0"/>
-                      <a:ext cx="3871961" cy="3078466"/>
-                    </a:xfrm>
-                    <a:prstGeom prst="rect">
-                      <a:avLst/>
-                    </a:prstGeom>
-                  </pic:spPr>
-                </pic:pic>
-              </a:graphicData>
-            </a:graphic>
-          </wp:inline>
-        </w:drawing>
+        <w:t>About PI Controller:</w:t>
       </w:r>
+      <w:r>
+        <w:rPr>
+          <w:rFonts w:ascii="Cambria Math" w:hAnsi="Cambria Math"/>
+          <w:i/>
+        </w:rPr>
+        <w:t xml:space="preserve"> </w:t>
+      </w:r>
+      <m:oMath>
+        <m:r>
+          <w:rPr>
+            <w:rFonts w:ascii="Cambria Math" w:eastAsia="微軟正黑體" w:hAnsi="Cambria Math"/>
+            <w:lang w:eastAsia="zh-TW"/>
+          </w:rPr>
+          <m:t>u(t)=</m:t>
+        </m:r>
+        <m:sSub>
+          <m:sSubPr>
+            <m:ctrlPr>
+              <w:rPr>
+                <w:rFonts w:ascii="Cambria Math" w:eastAsia="微軟正黑體" w:hAnsi="Cambria Math"/>
+                <w:b/>
+                <w:bCs/>
+                <w:lang w:eastAsia="zh-TW"/>
+              </w:rPr>
+            </m:ctrlPr>
+          </m:sSubPr>
+          <m:e>
+            <m:r>
+              <m:rPr>
+                <m:sty m:val="bi"/>
+              </m:rPr>
+              <w:rPr>
+                <w:rFonts w:ascii="Cambria Math" w:eastAsia="微軟正黑體" w:hAnsi="Cambria Math"/>
+                <w:lang w:eastAsia="zh-TW"/>
+              </w:rPr>
+              <m:t>K</m:t>
+            </m:r>
+          </m:e>
+          <m:sub>
+            <m:r>
+              <m:rPr>
+                <m:sty m:val="bi"/>
+              </m:rPr>
+              <w:rPr>
+                <w:rFonts w:ascii="Cambria Math" w:eastAsia="微軟正黑體" w:hAnsi="Cambria Math"/>
+                <w:lang w:eastAsia="zh-TW"/>
+              </w:rPr>
+              <m:t>p</m:t>
+            </m:r>
+          </m:sub>
+        </m:sSub>
+        <m:r>
+          <m:rPr>
+            <m:nor/>
+          </m:rPr>
+          <w:rPr>
+            <w:rFonts w:ascii="Arial" w:eastAsia="微軟正黑體" w:hAnsi="Arial" w:cs="Arial"/>
+            <w:lang w:eastAsia="zh-TW"/>
+          </w:rPr>
+          <m:t> </m:t>
+        </m:r>
+        <m:r>
+          <w:rPr>
+            <w:rFonts w:ascii="Cambria Math" w:eastAsia="微軟正黑體" w:hAnsi="Cambria Math"/>
+            <w:lang w:eastAsia="zh-TW"/>
+          </w:rPr>
+          <m:t>e(t)+</m:t>
+        </m:r>
+        <m:sSub>
+          <m:sSubPr>
+            <m:ctrlPr>
+              <w:rPr>
+                <w:rFonts w:ascii="Cambria Math" w:eastAsia="微軟正黑體" w:hAnsi="Cambria Math"/>
+                <w:b/>
+                <w:bCs/>
+                <w:lang w:eastAsia="zh-TW"/>
+              </w:rPr>
+            </m:ctrlPr>
+          </m:sSubPr>
+          <m:e>
+            <m:r>
+              <m:rPr>
+                <m:sty m:val="bi"/>
+              </m:rPr>
+              <w:rPr>
+                <w:rFonts w:ascii="Cambria Math" w:eastAsia="微軟正黑體" w:hAnsi="Cambria Math"/>
+                <w:lang w:eastAsia="zh-TW"/>
+              </w:rPr>
+              <m:t>K</m:t>
+            </m:r>
+          </m:e>
+          <m:sub>
+            <m:r>
+              <m:rPr>
+                <m:sty m:val="bi"/>
+              </m:rPr>
+              <w:rPr>
+                <w:rFonts w:ascii="Cambria Math" w:eastAsia="微軟正黑體" w:hAnsi="Cambria Math"/>
+                <w:lang w:eastAsia="zh-TW"/>
+              </w:rPr>
+              <m:t>i</m:t>
+            </m:r>
+          </m:sub>
+        </m:sSub>
+        <m:nary>
+          <m:naryPr>
+            <m:limLoc m:val="subSup"/>
+            <m:grow m:val="1"/>
+            <m:ctrlPr>
+              <w:rPr>
+                <w:rFonts w:ascii="Cambria Math" w:eastAsia="微軟正黑體" w:hAnsi="Cambria Math"/>
+                <w:lang w:eastAsia="zh-TW"/>
+              </w:rPr>
+            </m:ctrlPr>
+          </m:naryPr>
+          <m:sub>
+            <m:r>
+              <w:rPr>
+                <w:rFonts w:ascii="Cambria Math" w:eastAsia="微軟正黑體" w:hAnsi="Cambria Math"/>
+                <w:lang w:eastAsia="zh-TW"/>
+              </w:rPr>
+              <m:t>0</m:t>
+            </m:r>
+          </m:sub>
+          <m:sup>
+            <m:r>
+              <w:rPr>
+                <w:rFonts w:ascii="Cambria Math" w:eastAsia="微軟正黑體" w:hAnsi="Cambria Math"/>
+                <w:lang w:eastAsia="zh-TW"/>
+              </w:rPr>
+              <m:t>t</m:t>
+            </m:r>
+          </m:sup>
+          <m:e>
+            <m:r>
+              <w:rPr>
+                <w:rFonts w:ascii="Cambria Math" w:eastAsia="微軟正黑體" w:hAnsi="Cambria Math"/>
+                <w:lang w:eastAsia="zh-TW"/>
+              </w:rPr>
+              <m:t>e(τ)</m:t>
+            </m:r>
+            <m:r>
+              <m:rPr>
+                <m:nor/>
+              </m:rPr>
+              <w:rPr>
+                <w:rFonts w:ascii="Arial" w:eastAsia="微軟正黑體" w:hAnsi="Arial" w:cs="Arial"/>
+                <w:lang w:eastAsia="zh-TW"/>
+              </w:rPr>
+              <m:t> </m:t>
+            </m:r>
+            <m:r>
+              <w:rPr>
+                <w:rFonts w:ascii="Cambria Math" w:eastAsia="微軟正黑體" w:hAnsi="Cambria Math"/>
+                <w:lang w:eastAsia="zh-TW"/>
+              </w:rPr>
+              <m:t>dτ</m:t>
+            </m:r>
+          </m:e>
+        </m:nary>
+      </m:oMath>
+      <w:r>
+        <w:rPr>
+          <w:rFonts w:ascii="Cambria Math" w:hAnsi="Cambria Math" w:hint="eastAsia"/>
+          <w:i/>
+          <w:lang w:eastAsia="zh-TW"/>
+        </w:rPr>
+        <w:t xml:space="preserve"> , </w:t>
+      </w:r>
+      <m:oMath>
+        <m:r>
+          <w:rPr>
+            <w:rFonts w:ascii="Cambria Math" w:hAnsi="Cambria Math"/>
+            <w:lang w:eastAsia="zh-TW"/>
+          </w:rPr>
+          <m:t>u[k]=</m:t>
+        </m:r>
+        <m:sSub>
+          <m:sSubPr>
+            <m:ctrlPr>
+              <w:rPr>
+                <w:rFonts w:ascii="Cambria Math" w:hAnsi="Cambria Math"/>
+                <w:b/>
+                <w:bCs/>
+                <w:i/>
+                <w:lang w:eastAsia="zh-TW"/>
+              </w:rPr>
+            </m:ctrlPr>
+          </m:sSubPr>
+          <m:e>
+            <m:r>
+              <m:rPr>
+                <m:sty m:val="bi"/>
+              </m:rPr>
+              <w:rPr>
+                <w:rFonts w:ascii="Cambria Math" w:hAnsi="Cambria Math"/>
+                <w:lang w:eastAsia="zh-TW"/>
+              </w:rPr>
+              <m:t>K</m:t>
+            </m:r>
+          </m:e>
+          <m:sub>
+            <m:r>
+              <m:rPr>
+                <m:sty m:val="bi"/>
+              </m:rPr>
+              <w:rPr>
+                <w:rFonts w:ascii="Cambria Math" w:hAnsi="Cambria Math"/>
+                <w:lang w:eastAsia="zh-TW"/>
+              </w:rPr>
+              <m:t>p</m:t>
+            </m:r>
+          </m:sub>
+        </m:sSub>
+        <m:r>
+          <m:rPr>
+            <m:nor/>
+          </m:rPr>
+          <w:rPr>
+            <w:rFonts w:ascii="Cambria Math" w:hAnsi="Cambria Math"/>
+            <w:i/>
+            <w:lang w:eastAsia="zh-TW"/>
+          </w:rPr>
+          <m:t> </m:t>
+        </m:r>
+        <m:r>
+          <w:rPr>
+            <w:rFonts w:ascii="Cambria Math" w:hAnsi="Cambria Math"/>
+            <w:lang w:eastAsia="zh-TW"/>
+          </w:rPr>
+          <m:t>e[k]+</m:t>
+        </m:r>
+        <m:sSub>
+          <m:sSubPr>
+            <m:ctrlPr>
+              <w:rPr>
+                <w:rFonts w:ascii="Cambria Math" w:hAnsi="Cambria Math"/>
+                <w:b/>
+                <w:bCs/>
+                <w:i/>
+                <w:lang w:eastAsia="zh-TW"/>
+              </w:rPr>
+            </m:ctrlPr>
+          </m:sSubPr>
+          <m:e>
+            <m:r>
+              <m:rPr>
+                <m:sty m:val="bi"/>
+              </m:rPr>
+              <w:rPr>
+                <w:rFonts w:ascii="Cambria Math" w:hAnsi="Cambria Math"/>
+                <w:lang w:eastAsia="zh-TW"/>
+              </w:rPr>
+              <m:t>K</m:t>
+            </m:r>
+          </m:e>
+          <m:sub>
+            <m:r>
+              <m:rPr>
+                <m:sty m:val="bi"/>
+              </m:rPr>
+              <w:rPr>
+                <w:rFonts w:ascii="Cambria Math" w:hAnsi="Cambria Math"/>
+                <w:lang w:eastAsia="zh-TW"/>
+              </w:rPr>
+              <m:t>i</m:t>
+            </m:r>
+          </m:sub>
+        </m:sSub>
+        <m:r>
+          <m:rPr>
+            <m:nor/>
+          </m:rPr>
+          <w:rPr>
+            <w:rFonts w:ascii="Cambria Math" w:hAnsi="Cambria Math"/>
+            <w:i/>
+            <w:lang w:eastAsia="zh-TW"/>
+          </w:rPr>
+          <m:t> </m:t>
+        </m:r>
+        <m:nary>
+          <m:naryPr>
+            <m:chr m:val="∑"/>
+            <m:limLoc m:val="undOvr"/>
+            <m:grow m:val="1"/>
+            <m:ctrlPr>
+              <w:rPr>
+                <w:rFonts w:ascii="Cambria Math" w:hAnsi="Cambria Math"/>
+                <w:i/>
+                <w:lang w:eastAsia="zh-TW"/>
+              </w:rPr>
+            </m:ctrlPr>
+          </m:naryPr>
+          <m:sub>
+            <m:r>
+              <w:rPr>
+                <w:rFonts w:ascii="Cambria Math" w:hAnsi="Cambria Math"/>
+                <w:lang w:eastAsia="zh-TW"/>
+              </w:rPr>
+              <m:t>i=0</m:t>
+            </m:r>
+          </m:sub>
+          <m:sup>
+            <m:r>
+              <w:rPr>
+                <w:rFonts w:ascii="Cambria Math" w:hAnsi="Cambria Math"/>
+                <w:lang w:eastAsia="zh-TW"/>
+              </w:rPr>
+              <m:t>k</m:t>
+            </m:r>
+          </m:sup>
+          <m:e>
+            <m:r>
+              <w:rPr>
+                <w:rFonts w:ascii="Cambria Math" w:hAnsi="Cambria Math"/>
+                <w:lang w:eastAsia="zh-TW"/>
+              </w:rPr>
+              <m:t>e[i]</m:t>
+            </m:r>
+            <m:r>
+              <m:rPr>
+                <m:nor/>
+              </m:rPr>
+              <w:rPr>
+                <w:rFonts w:ascii="Cambria Math" w:hAnsi="Cambria Math"/>
+                <w:i/>
+                <w:lang w:eastAsia="zh-TW"/>
+              </w:rPr>
+              <m:t> </m:t>
+            </m:r>
+            <m:sSub>
+              <m:sSubPr>
+                <m:ctrlPr>
+                  <w:rPr>
+                    <w:rFonts w:ascii="Cambria Math" w:hAnsi="Cambria Math"/>
+                    <w:i/>
+                    <w:lang w:eastAsia="zh-TW"/>
+                  </w:rPr>
+                </m:ctrlPr>
+              </m:sSubPr>
+              <m:e>
+                <m:r>
+                  <w:rPr>
+                    <w:rFonts w:ascii="Cambria Math" w:hAnsi="Cambria Math"/>
+                    <w:lang w:eastAsia="zh-TW"/>
+                  </w:rPr>
+                  <m:t>T</m:t>
+                </m:r>
+              </m:e>
+              <m:sub>
+                <m:r>
+                  <w:rPr>
+                    <w:rFonts w:ascii="Cambria Math" w:hAnsi="Cambria Math"/>
+                    <w:lang w:eastAsia="zh-TW"/>
+                  </w:rPr>
+                  <m:t>s</m:t>
+                </m:r>
+              </m:sub>
+            </m:sSub>
+          </m:e>
+        </m:nary>
+      </m:oMath>
+    </w:p>
+    <w:p>
+      <w:pPr>
+        <w:pStyle w:val="ListParagraph"/>
+        <w:numPr>
+          <w:ilvl w:val="0"/>
+          <w:numId w:val="2"/>
+        </w:numPr>
+        <w:rPr>
+          <w:rFonts w:ascii="微軟正黑體" w:eastAsia="微軟正黑體" w:hAnsi="微軟正黑體"/>
+          <w:b/>
+          <w:bCs/>
+          <w:lang w:eastAsia="zh-TW"/>
+        </w:rPr>
+      </w:pPr>
+      <w:r>
+        <w:rPr>
+          <w:rFonts w:ascii="微軟正黑體" w:eastAsia="微軟正黑體" w:hAnsi="微軟正黑體"/>
+          <w:lang w:eastAsia="zh-TW"/>
+        </w:rPr>
+        <w:t xml:space="preserve">The proportional term </w:t>
+      </w:r>
+      <m:oMath>
+        <m:sSub>
+          <m:sSubPr>
+            <m:ctrlPr>
+              <w:rPr>
+                <w:rFonts w:ascii="Cambria Math" w:eastAsia="微軟正黑體" w:hAnsi="Cambria Math" w:cs="Cambria Math"/>
+                <w:i/>
+                <w:lang w:eastAsia="zh-TW"/>
+              </w:rPr>
+            </m:ctrlPr>
+          </m:sSubPr>
+          <m:e>
+            <m:r>
+              <w:rPr>
+                <w:rFonts w:ascii="Cambria Math" w:eastAsia="微軟正黑體" w:hAnsi="Cambria Math" w:cs="Cambria Math"/>
+                <w:lang w:eastAsia="zh-TW"/>
+              </w:rPr>
+              <m:t>K</m:t>
+            </m:r>
+          </m:e>
+          <m:sub>
+            <m:r>
+              <w:rPr>
+                <w:rFonts w:ascii="Cambria Math" w:eastAsia="微軟正黑體" w:hAnsi="Cambria Math" w:cs="Cambria Math"/>
+                <w:lang w:eastAsia="zh-TW"/>
+              </w:rPr>
+              <m:t>p</m:t>
+            </m:r>
+          </m:sub>
+        </m:sSub>
+        <m:r>
+          <w:rPr>
+            <w:rFonts w:ascii="Cambria Math" w:eastAsia="微軟正黑體" w:hAnsi="Cambria Math" w:cs="Cambria Math"/>
+            <w:lang w:eastAsia="zh-TW"/>
+          </w:rPr>
+          <m:t>e(t)</m:t>
+        </m:r>
+      </m:oMath>
+      <w:r>
+        <w:rPr>
+          <w:rFonts w:ascii="微軟正黑體" w:eastAsia="微軟正黑體" w:hAnsi="微軟正黑體"/>
+          <w:lang w:eastAsia="zh-TW"/>
+        </w:rPr>
+        <w:t xml:space="preserve"> gives a control action proportional to the current error. Increasing  </w:t>
+      </w:r>
+      <m:oMath>
+        <m:sSub>
+          <m:sSubPr>
+            <m:ctrlPr>
+              <w:rPr>
+                <w:rFonts w:ascii="Cambria Math" w:eastAsia="微軟正黑體" w:hAnsi="Cambria Math" w:cs="Cambria Math"/>
+                <w:i/>
+                <w:lang w:eastAsia="zh-TW"/>
+              </w:rPr>
+            </m:ctrlPr>
+          </m:sSubPr>
+          <m:e>
+            <m:r>
+              <w:rPr>
+                <w:rFonts w:ascii="Cambria Math" w:eastAsia="微軟正黑體" w:hAnsi="Cambria Math" w:cs="Cambria Math"/>
+                <w:lang w:eastAsia="zh-TW"/>
+              </w:rPr>
+              <m:t>K</m:t>
+            </m:r>
+          </m:e>
+          <m:sub>
+            <m:r>
+              <w:rPr>
+                <w:rFonts w:ascii="Cambria Math" w:eastAsia="微軟正黑體" w:hAnsi="Cambria Math" w:cs="Cambria Math"/>
+                <w:lang w:eastAsia="zh-TW"/>
+              </w:rPr>
+              <m:t>p</m:t>
+            </m:r>
+          </m:sub>
+        </m:sSub>
+      </m:oMath>
+      <w:r>
+        <w:rPr>
+          <w:rFonts w:ascii="微軟正黑體" w:eastAsia="微軟正黑體" w:hAnsi="微軟正黑體"/>
+          <w:lang w:eastAsia="zh-TW"/>
+        </w:rPr>
+        <w:t xml:space="preserve"> typically </w:t>
+      </w:r>
+      <w:r>
+        <w:rPr>
+          <w:rFonts w:ascii="微軟正黑體" w:eastAsia="微軟正黑體" w:hAnsi="微軟正黑體"/>
+          <w:b/>
+          <w:bCs/>
+          <w:lang w:eastAsia="zh-TW"/>
+        </w:rPr>
+        <w:t>speeds up response</w:t>
+      </w:r>
+      <w:r>
+        <w:rPr>
+          <w:rFonts w:ascii="微軟正黑體" w:eastAsia="微軟正黑體" w:hAnsi="微軟正黑體"/>
+          <w:lang w:eastAsia="zh-TW"/>
+        </w:rPr>
+        <w:t xml:space="preserve">, but also tends to </w:t>
+      </w:r>
+      <w:r>
+        <w:rPr>
+          <w:rFonts w:ascii="微軟正黑體" w:eastAsia="微軟正黑體" w:hAnsi="微軟正黑體"/>
+          <w:b/>
+          <w:bCs/>
+          <w:lang w:eastAsia="zh-TW"/>
+        </w:rPr>
+        <w:t>increase overshoot and possibly instability</w:t>
+      </w:r>
+    </w:p>
+    <w:p>
+      <w:pPr>
+        <w:pStyle w:val="ListParagraph"/>
+        <w:numPr>
+          <w:ilvl w:val="0"/>
+          <w:numId w:val="2"/>
+        </w:numPr>
+        <w:rPr>
+          <w:rFonts w:ascii="微軟正黑體" w:eastAsia="微軟正黑體" w:hAnsi="微軟正黑體"/>
+          <w:lang w:eastAsia="zh-TW"/>
+        </w:rPr>
+      </w:pPr>
+      <w:r>
+        <w:rPr>
+          <w:rFonts w:ascii="微軟正黑體" w:eastAsia="微軟正黑體" w:hAnsi="微軟正黑體"/>
+          <w:lang w:eastAsia="zh-TW"/>
+        </w:rPr>
+        <w:t xml:space="preserve">The integral term </w:t>
+      </w:r>
+      <m:oMath>
+        <m:sSub>
+          <m:sSubPr>
+            <m:ctrlPr>
+              <w:rPr>
+                <w:rFonts w:ascii="Cambria Math" w:eastAsia="微軟正黑體" w:hAnsi="Cambria Math"/>
+                <w:lang w:eastAsia="zh-TW"/>
+              </w:rPr>
+            </m:ctrlPr>
+          </m:sSubPr>
+          <m:e>
+            <m:r>
+              <w:rPr>
+                <w:rFonts w:ascii="Cambria Math" w:eastAsia="微軟正黑體" w:hAnsi="Cambria Math"/>
+                <w:lang w:eastAsia="zh-TW"/>
+              </w:rPr>
+              <m:t>K</m:t>
+            </m:r>
+          </m:e>
+          <m:sub>
+            <m:r>
+              <w:rPr>
+                <w:rFonts w:ascii="Cambria Math" w:eastAsia="微軟正黑體" w:hAnsi="Cambria Math"/>
+                <w:lang w:eastAsia="zh-TW"/>
+              </w:rPr>
+              <m:t>i</m:t>
+            </m:r>
+          </m:sub>
+        </m:sSub>
+        <m:r>
+          <w:rPr>
+            <w:rFonts w:ascii="Cambria Math" w:eastAsia="微軟正黑體" w:hAnsi="Cambria Math"/>
+            <w:lang w:eastAsia="zh-TW"/>
+          </w:rPr>
+          <m:t>∫e(t)</m:t>
+        </m:r>
+      </m:oMath>
+      <w:r>
+        <w:rPr>
+          <w:rFonts w:ascii="微軟正黑體" w:eastAsia="微軟正黑體" w:hAnsi="微軟正黑體" w:hint="eastAsia"/>
+          <w:lang w:eastAsia="zh-TW"/>
+        </w:rPr>
+        <w:t xml:space="preserve"> </w:t>
+      </w:r>
+      <w:r>
+        <w:rPr>
+          <w:rFonts w:ascii="微軟正黑體" w:eastAsia="微軟正黑體" w:hAnsi="微軟正黑體"/>
+          <w:lang w:eastAsia="zh-TW"/>
+        </w:rPr>
+        <w:t xml:space="preserve">accumulates past error and is key </w:t>
+      </w:r>
+      <w:r>
+        <w:rPr>
+          <w:rFonts w:ascii="微軟正黑體" w:eastAsia="微軟正黑體" w:hAnsi="微軟正黑體"/>
+          <w:b/>
+          <w:bCs/>
+          <w:lang w:eastAsia="zh-TW"/>
+        </w:rPr>
+        <w:t>for eliminating steady-state error</w:t>
+      </w:r>
+      <w:r>
+        <w:rPr>
+          <w:rFonts w:ascii="微軟正黑體" w:eastAsia="微軟正黑體" w:hAnsi="微軟正黑體"/>
+          <w:lang w:eastAsia="zh-TW"/>
+        </w:rPr>
+        <w:t xml:space="preserve"> (offset). However, too high an integral gain (or too fast integration) can cause </w:t>
+      </w:r>
+      <w:r>
+        <w:rPr>
+          <w:rFonts w:ascii="微軟正黑體" w:eastAsia="微軟正黑體" w:hAnsi="微軟正黑體"/>
+          <w:b/>
+          <w:bCs/>
+          <w:lang w:eastAsia="zh-TW"/>
+        </w:rPr>
+        <w:t>oscillation or wind‐up issues</w:t>
+      </w:r>
+      <w:r>
+        <w:rPr>
+          <w:rFonts w:ascii="微軟正黑體" w:eastAsia="微軟正黑體" w:hAnsi="微軟正黑體"/>
+          <w:lang w:eastAsia="zh-TW"/>
+        </w:rPr>
+        <w:t>.</w:t>
+      </w:r>
+    </w:p>
+    <w:p>
+      <w:pPr>
+        <w:pStyle w:val="ListParagraph"/>
+        <w:numPr>
+          <w:ilvl w:val="0"/>
+          <w:numId w:val="2"/>
+        </w:numPr>
+        <w:rPr>
+          <w:rFonts w:ascii="微軟正黑體" w:eastAsia="微軟正黑體" w:hAnsi="微軟正黑體"/>
+          <w:lang w:eastAsia="zh-TW"/>
+        </w:rPr>
+      </w:pPr>
+    </w:p>
+    <w:p>
+      <w:pPr>
+        <w:rPr>
+          <w:rFonts w:ascii="微軟正黑體" w:eastAsia="微軟正黑體" w:hAnsi="微軟正黑體"/>
+          <w:lang w:eastAsia="zh-TW"/>
+        </w:rPr>
+      </w:pPr>
+    </w:p>
+    <w:p>
+      <w:pPr>
+        <w:rPr>
+          <w:rFonts w:ascii="微軟正黑體" w:eastAsia="微軟正黑體" w:hAnsi="微軟正黑體"/>
+          <w:lang w:eastAsia="zh-TW"/>
+        </w:rPr>
+      </w:pPr>
+    </w:p>
+    <w:p>
+      <w:pPr>
+        <w:rPr>
+          <w:rFonts w:ascii="微軟正黑體" w:eastAsia="微軟正黑體" w:hAnsi="微軟正黑體"/>
+          <w:lang w:eastAsia="zh-TW"/>
+        </w:rPr>
+      </w:pPr>
+    </w:p>
+    <w:p>
+      <w:pPr>
+        <w:rPr>
+          <w:rFonts w:ascii="微軟正黑體" w:eastAsia="微軟正黑體" w:hAnsi="微軟正黑體"/>
+          <w:lang w:eastAsia="zh-TW"/>
+        </w:rPr>
+      </w:pPr>
+    </w:p>
+    <w:p>
+      <w:pPr>
+        <w:rPr>
+          <w:rFonts w:ascii="微軟正黑體" w:eastAsia="微軟正黑體" w:hAnsi="微軟正黑體"/>
+          <w:lang w:eastAsia="zh-TW"/>
+        </w:rPr>
+      </w:pPr>
+    </w:p>
+    <w:p>
+      <w:pPr>
+        <w:pStyle w:val="Heading1"/>
+        <w:rPr>
+          <w:lang w:eastAsia="zh-TW"/>
+        </w:rPr>
+      </w:pPr>
+      <w:r>
+        <w:rPr>
+          <w:lang w:eastAsia="zh-TW"/>
+        </w:rPr>
+        <w:t>Goal</w:t>
+      </w:r>
+    </w:p>
+    <w:p>
+      <w:pPr>
+        <w:rPr>
+          <w:lang w:eastAsia="zh-TW"/>
+        </w:rPr>
+      </w:pPr>
+    </w:p>
+    <w:p>
+      <w:pPr>
+        <w:rPr>
+          <w:rFonts w:hint="eastAsia"/>
+          <w:lang w:eastAsia="zh-TW"/>
+        </w:rPr>
+      </w:pPr>
     </w:p>
     <w:sectPr>
       <w:pgSz w:w="12240" w:h="15840"/>
-      <w:pgMar w:top="1440" w:right="1800" w:bottom="1440" w:left="1800" w:header="708" w:footer="708" w:gutter="0"/>
+      <w:pgMar w:top="454" w:right="720" w:bottom="454" w:left="720" w:header="709" w:footer="709" w:gutter="0"/>
       <w:cols w:space="708"/>
       <w:docGrid w:linePitch="360"/>
     </w:sectPr>
   </w:body>
 </w:document>
+</file>
+
+<file path=word/endnotes.xml><?xml version="1.0" encoding="utf-8"?>
+<w:endnotes xmlns:wpc="http://schemas.microsoft.com/office/word/2010/wordprocessingCanvas" xmlns:cx="http://schemas.microsoft.com/office/drawing/2014/chartex" xmlns:cx1="http://schemas.microsoft.com/office/drawing/2015/9/8/chartex" xmlns:cx2="http://schemas.microsoft.com/office/drawing/2015/10/21/chartex" xmlns:cx3="http://schemas.microsoft.com/office/drawing/2016/5/9/chartex" xmlns:cx4="http://schemas.microsoft.com/office/drawing/2016/5/10/chartex" xmlns:cx5="http://schemas.microsoft.com/office/drawing/2016/5/11/chartex" xmlns:cx6="http://schemas.microsoft.com/office/drawing/2016/5/12/chartex" xmlns:cx7="http://schemas.microsoft.com/office/drawing/2016/5/13/chartex" xmlns:cx8="http://schemas.microsoft.com/office/drawing/2016/5/14/chartex" xmlns:mc="http://schemas.openxmlformats.org/markup-compatibility/2006" xmlns:aink="http://schemas.microsoft.com/office/drawing/2016/ink" xmlns:am3d="http://schemas.microsoft.com/office/drawing/2017/model3d" xmlns:o="urn:schemas-microsoft-com:office:office" xmlns:oel="http://schemas.microsoft.com/office/2019/extlst" xmlns:r="http://schemas.openxmlformats.org/officeDocument/2006/relationships" xmlns:m="http://schemas.openxmlformats.org/officeDocument/2006/math" xmlns:v="urn:schemas-microsoft-com:vml" xmlns:wp14="http://schemas.microsoft.com/office/word/2010/wordprocessingDrawing" xmlns:wp="http://schemas.openxmlformats.org/drawingml/2006/wordprocessingDrawing" xmlns:w10="urn:schemas-microsoft-com:office:word" xmlns:w="http://schemas.openxmlformats.org/wordprocessingml/2006/main" xmlns:w14="http://schemas.microsoft.com/office/word/2010/wordml" xmlns:w15="http://schemas.microsoft.com/office/word/2012/wordml" xmlns:w16cex="http://schemas.microsoft.com/office/word/2018/wordml/cex" xmlns:w16cid="http://schemas.microsoft.com/office/word/2016/wordml/cid" xmlns:w16="http://schemas.microsoft.com/office/word/2018/wordml" xmlns:w16du="http://schemas.microsoft.com/office/word/2023/wordml/word16du" xmlns:w16sdtdh="http://schemas.microsoft.com/office/word/2020/wordml/sdtdatahash" xmlns:w16sdtfl="http://schemas.microsoft.com/office/word/2024/wordml/sdtformatlock" xmlns:w16se="http://schemas.microsoft.com/office/word/2015/wordml/symex" xmlns:wpg="http://schemas.microsoft.com/office/word/2010/wordprocessingGroup" xmlns:wpi="http://schemas.microsoft.com/office/word/2010/wordprocessingInk" xmlns:wne="http://schemas.microsoft.com/office/word/2006/wordml" xmlns:wps="http://schemas.microsoft.com/office/word/2010/wordprocessingShape" mc:Ignorable="w14 w15 w16se w16cid w16 w16cex w16sdtdh w16sdtfl w16du wp14">
+  <w:endnote w:type="separator" w:id="-1">
+    <w:p>
+      <w:pPr>
+        <w:spacing w:after="0" w:line="240" w:lineRule="auto"/>
+      </w:pPr>
+      <w:r>
+        <w:separator/>
+      </w:r>
+    </w:p>
+  </w:endnote>
+  <w:endnote w:type="continuationSeparator" w:id="0">
+    <w:p>
+      <w:pPr>
+        <w:spacing w:after="0" w:line="240" w:lineRule="auto"/>
+      </w:pPr>
+      <w:r>
+        <w:continuationSeparator/>
+      </w:r>
+    </w:p>
+  </w:endnote>
+</w:endnotes>
+</file>
+
+<file path=word/footnotes.xml><?xml version="1.0" encoding="utf-8"?>
+<w:footnotes xmlns:wpc="http://schemas.microsoft.com/office/word/2010/wordprocessingCanvas" xmlns:cx="http://schemas.microsoft.com/office/drawing/2014/chartex" xmlns:cx1="http://schemas.microsoft.com/office/drawing/2015/9/8/chartex" xmlns:cx2="http://schemas.microsoft.com/office/drawing/2015/10/21/chartex" xmlns:cx3="http://schemas.microsoft.com/office/drawing/2016/5/9/chartex" xmlns:cx4="http://schemas.microsoft.com/office/drawing/2016/5/10/chartex" xmlns:cx5="http://schemas.microsoft.com/office/drawing/2016/5/11/chartex" xmlns:cx6="http://schemas.microsoft.com/office/drawing/2016/5/12/chartex" xmlns:cx7="http://schemas.microsoft.com/office/drawing/2016/5/13/chartex" xmlns:cx8="http://schemas.microsoft.com/office/drawing/2016/5/14/chartex" xmlns:mc="http://schemas.openxmlformats.org/markup-compatibility/2006" xmlns:aink="http://schemas.microsoft.com/office/drawing/2016/ink" xmlns:am3d="http://schemas.microsoft.com/office/drawing/2017/model3d" xmlns:o="urn:schemas-microsoft-com:office:office" xmlns:oel="http://schemas.microsoft.com/office/2019/extlst" xmlns:r="http://schemas.openxmlformats.org/officeDocument/2006/relationships" xmlns:m="http://schemas.openxmlformats.org/officeDocument/2006/math" xmlns:v="urn:schemas-microsoft-com:vml" xmlns:wp14="http://schemas.microsoft.com/office/word/2010/wordprocessingDrawing" xmlns:wp="http://schemas.openxmlformats.org/drawingml/2006/wordprocessingDrawing" xmlns:w10="urn:schemas-microsoft-com:office:word" xmlns:w="http://schemas.openxmlformats.org/wordprocessingml/2006/main" xmlns:w14="http://schemas.microsoft.com/office/word/2010/wordml" xmlns:w15="http://schemas.microsoft.com/office/word/2012/wordml" xmlns:w16cex="http://schemas.microsoft.com/office/word/2018/wordml/cex" xmlns:w16cid="http://schemas.microsoft.com/office/word/2016/wordml/cid" xmlns:w16="http://schemas.microsoft.com/office/word/2018/wordml" xmlns:w16du="http://schemas.microsoft.com/office/word/2023/wordml/word16du" xmlns:w16sdtdh="http://schemas.microsoft.com/office/word/2020/wordml/sdtdatahash" xmlns:w16sdtfl="http://schemas.microsoft.com/office/word/2024/wordml/sdtformatlock" xmlns:w16se="http://schemas.microsoft.com/office/word/2015/wordml/symex" xmlns:wpg="http://schemas.microsoft.com/office/word/2010/wordprocessingGroup" xmlns:wpi="http://schemas.microsoft.com/office/word/2010/wordprocessingInk" xmlns:wne="http://schemas.microsoft.com/office/word/2006/wordml" xmlns:wps="http://schemas.microsoft.com/office/word/2010/wordprocessingShape" mc:Ignorable="w14 w15 w16se w16cid w16 w16cex w16sdtdh w16sdtfl w16du wp14">
+  <w:footnote w:type="separator" w:id="-1">
+    <w:p>
+      <w:pPr>
+        <w:spacing w:after="0" w:line="240" w:lineRule="auto"/>
+      </w:pPr>
+      <w:r>
+        <w:separator/>
+      </w:r>
+    </w:p>
+  </w:footnote>
+  <w:footnote w:type="continuationSeparator" w:id="0">
+    <w:p>
+      <w:pPr>
+        <w:spacing w:after="0" w:line="240" w:lineRule="auto"/>
+      </w:pPr>
+      <w:r>
+        <w:continuationSeparator/>
+      </w:r>
+    </w:p>
+  </w:footnote>
+</w:footnotes>
+</file>
+
+<file path=word/numbering.xml><?xml version="1.0" encoding="utf-8"?>
+<w:numbering xmlns:wpc="http://schemas.microsoft.com/office/word/2010/wordprocessingCanvas" xmlns:cx="http://schemas.microsoft.com/office/drawing/2014/chartex" xmlns:cx1="http://schemas.microsoft.com/office/drawing/2015/9/8/chartex" xmlns:cx2="http://schemas.microsoft.com/office/drawing/2015/10/21/chartex" xmlns:cx3="http://schemas.microsoft.com/office/drawing/2016/5/9/chartex" xmlns:cx4="http://schemas.microsoft.com/office/drawing/2016/5/10/chartex" xmlns:cx5="http://schemas.microsoft.com/office/drawing/2016/5/11/chartex" xmlns:cx6="http://schemas.microsoft.com/office/drawing/2016/5/12/chartex" xmlns:cx7="http://schemas.microsoft.com/office/drawing/2016/5/13/chartex" xmlns:cx8="http://schemas.microsoft.com/office/drawing/2016/5/14/chartex" xmlns:mc="http://schemas.openxmlformats.org/markup-compatibility/2006" xmlns:aink="http://schemas.microsoft.com/office/drawing/2016/ink" xmlns:am3d="http://schemas.microsoft.com/office/drawing/2017/model3d" xmlns:o="urn:schemas-microsoft-com:office:office" xmlns:oel="http://schemas.microsoft.com/office/2019/extlst" xmlns:r="http://schemas.openxmlformats.org/officeDocument/2006/relationships" xmlns:m="http://schemas.openxmlformats.org/officeDocument/2006/math" xmlns:v="urn:schemas-microsoft-com:vml" xmlns:wp14="http://schemas.microsoft.com/office/word/2010/wordprocessingDrawing" xmlns:wp="http://schemas.openxmlformats.org/drawingml/2006/wordprocessingDrawing" xmlns:w10="urn:schemas-microsoft-com:office:word" xmlns:w="http://schemas.openxmlformats.org/wordprocessingml/2006/main" xmlns:w14="http://schemas.microsoft.com/office/word/2010/wordml" xmlns:w15="http://schemas.microsoft.com/office/word/2012/wordml" xmlns:w16cex="http://schemas.microsoft.com/office/word/2018/wordml/cex" xmlns:w16cid="http://schemas.microsoft.com/office/word/2016/wordml/cid" xmlns:w16="http://schemas.microsoft.com/office/word/2018/wordml" xmlns:w16du="http://schemas.microsoft.com/office/word/2023/wordml/word16du" xmlns:w16sdtdh="http://schemas.microsoft.com/office/word/2020/wordml/sdtdatahash" xmlns:w16sdtfl="http://schemas.microsoft.com/office/word/2024/wordml/sdtformatlock" xmlns:w16se="http://schemas.microsoft.com/office/word/2015/wordml/symex" xmlns:wpg="http://schemas.microsoft.com/office/word/2010/wordprocessingGroup" xmlns:wpi="http://schemas.microsoft.com/office/word/2010/wordprocessingInk" xmlns:wne="http://schemas.microsoft.com/office/word/2006/wordml" xmlns:wps="http://schemas.microsoft.com/office/word/2010/wordprocessingShape" mc:Ignorable="w14 w15 w16se w16cid w16 w16cex w16sdtdh w16sdtfl w16du wp14">
+  <w:abstractNum w:abstractNumId="0" w15:restartNumberingAfterBreak="0">
+    <w:nsid w:val="1796024F"/>
+    <w:multiLevelType w:val="multilevel"/>
+    <w:tmpl w:val="89D8C53E"/>
+    <w:lvl w:ilvl="0">
+      <w:start w:val="1"/>
+      <w:numFmt w:val="bullet"/>
+      <w:lvlText w:val=""/>
+      <w:lvlJc w:val="left"/>
+      <w:pPr>
+        <w:tabs>
+          <w:tab w:val="num" w:pos="720"/>
+        </w:tabs>
+        <w:ind w:left="720" w:hanging="360"/>
+      </w:pPr>
+      <w:rPr>
+        <w:rFonts w:ascii="Symbol" w:hAnsi="Symbol" w:hint="default"/>
+        <w:sz w:val="20"/>
+      </w:rPr>
+    </w:lvl>
+    <w:lvl w:ilvl="1" w:tentative="1">
+      <w:start w:val="1"/>
+      <w:numFmt w:val="bullet"/>
+      <w:lvlText w:val="o"/>
+      <w:lvlJc w:val="left"/>
+      <w:pPr>
+        <w:tabs>
+          <w:tab w:val="num" w:pos="1440"/>
+        </w:tabs>
+        <w:ind w:left="1440" w:hanging="360"/>
+      </w:pPr>
+      <w:rPr>
+        <w:rFonts w:ascii="Courier New" w:hAnsi="Courier New" w:hint="default"/>
+        <w:sz w:val="20"/>
+      </w:rPr>
+    </w:lvl>
+    <w:lvl w:ilvl="2" w:tentative="1">
+      <w:start w:val="1"/>
+      <w:numFmt w:val="bullet"/>
+      <w:lvlText w:val=""/>
+      <w:lvlJc w:val="left"/>
+      <w:pPr>
+        <w:tabs>
+          <w:tab w:val="num" w:pos="2160"/>
+        </w:tabs>
+        <w:ind w:left="2160" w:hanging="360"/>
+      </w:pPr>
+      <w:rPr>
+        <w:rFonts w:ascii="Wingdings" w:hAnsi="Wingdings" w:hint="default"/>
+        <w:sz w:val="20"/>
+      </w:rPr>
+    </w:lvl>
+    <w:lvl w:ilvl="3" w:tentative="1">
+      <w:start w:val="1"/>
+      <w:numFmt w:val="bullet"/>
+      <w:lvlText w:val=""/>
+      <w:lvlJc w:val="left"/>
+      <w:pPr>
+        <w:tabs>
+          <w:tab w:val="num" w:pos="2880"/>
+        </w:tabs>
+        <w:ind w:left="2880" w:hanging="360"/>
+      </w:pPr>
+      <w:rPr>
+        <w:rFonts w:ascii="Wingdings" w:hAnsi="Wingdings" w:hint="default"/>
+        <w:sz w:val="20"/>
+      </w:rPr>
+    </w:lvl>
+    <w:lvl w:ilvl="4" w:tentative="1">
+      <w:start w:val="1"/>
+      <w:numFmt w:val="bullet"/>
+      <w:lvlText w:val=""/>
+      <w:lvlJc w:val="left"/>
+      <w:pPr>
+        <w:tabs>
+          <w:tab w:val="num" w:pos="3600"/>
+        </w:tabs>
+        <w:ind w:left="3600" w:hanging="360"/>
+      </w:pPr>
+      <w:rPr>
+        <w:rFonts w:ascii="Wingdings" w:hAnsi="Wingdings" w:hint="default"/>
+        <w:sz w:val="20"/>
+      </w:rPr>
+    </w:lvl>
+    <w:lvl w:ilvl="5" w:tentative="1">
+      <w:start w:val="1"/>
+      <w:numFmt w:val="bullet"/>
+      <w:lvlText w:val=""/>
+      <w:lvlJc w:val="left"/>
+      <w:pPr>
+        <w:tabs>
+          <w:tab w:val="num" w:pos="4320"/>
+        </w:tabs>
+        <w:ind w:left="4320" w:hanging="360"/>
+      </w:pPr>
+      <w:rPr>
+        <w:rFonts w:ascii="Wingdings" w:hAnsi="Wingdings" w:hint="default"/>
+        <w:sz w:val="20"/>
+      </w:rPr>
+    </w:lvl>
+    <w:lvl w:ilvl="6" w:tentative="1">
+      <w:start w:val="1"/>
+      <w:numFmt w:val="bullet"/>
+      <w:lvlText w:val=""/>
+      <w:lvlJc w:val="left"/>
+      <w:pPr>
+        <w:tabs>
+          <w:tab w:val="num" w:pos="5040"/>
+        </w:tabs>
+        <w:ind w:left="5040" w:hanging="360"/>
+      </w:pPr>
+      <w:rPr>
+        <w:rFonts w:ascii="Wingdings" w:hAnsi="Wingdings" w:hint="default"/>
+        <w:sz w:val="20"/>
+      </w:rPr>
+    </w:lvl>
+    <w:lvl w:ilvl="7" w:tentative="1">
+      <w:start w:val="1"/>
+      <w:numFmt w:val="bullet"/>
+      <w:lvlText w:val=""/>
+      <w:lvlJc w:val="left"/>
+      <w:pPr>
+        <w:tabs>
+          <w:tab w:val="num" w:pos="5760"/>
+        </w:tabs>
+        <w:ind w:left="5760" w:hanging="360"/>
+      </w:pPr>
+      <w:rPr>
+        <w:rFonts w:ascii="Wingdings" w:hAnsi="Wingdings" w:hint="default"/>
+        <w:sz w:val="20"/>
+      </w:rPr>
+    </w:lvl>
+    <w:lvl w:ilvl="8" w:tentative="1">
+      <w:start w:val="1"/>
+      <w:numFmt w:val="bullet"/>
+      <w:lvlText w:val=""/>
+      <w:lvlJc w:val="left"/>
+      <w:pPr>
+        <w:tabs>
+          <w:tab w:val="num" w:pos="6480"/>
+        </w:tabs>
+        <w:ind w:left="6480" w:hanging="360"/>
+      </w:pPr>
+      <w:rPr>
+        <w:rFonts w:ascii="Wingdings" w:hAnsi="Wingdings" w:hint="default"/>
+        <w:sz w:val="20"/>
+      </w:rPr>
+    </w:lvl>
+  </w:abstractNum>
+  <w:abstractNum w:abstractNumId="1" w15:restartNumberingAfterBreak="0">
+    <w:nsid w:val="40DF7330"/>
+    <w:multiLevelType w:val="hybridMultilevel"/>
+    <w:tmpl w:val="12BAAAD2"/>
+    <w:lvl w:ilvl="0" w:tplc="04090001">
+      <w:start w:val="1"/>
+      <w:numFmt w:val="bullet"/>
+      <w:lvlText w:val=""/>
+      <w:lvlJc w:val="left"/>
+      <w:pPr>
+        <w:ind w:left="720" w:hanging="360"/>
+      </w:pPr>
+      <w:rPr>
+        <w:rFonts w:ascii="Symbol" w:hAnsi="Symbol" w:hint="default"/>
+      </w:rPr>
+    </w:lvl>
+    <w:lvl w:ilvl="1" w:tplc="04090003" w:tentative="1">
+      <w:start w:val="1"/>
+      <w:numFmt w:val="bullet"/>
+      <w:lvlText w:val="o"/>
+      <w:lvlJc w:val="left"/>
+      <w:pPr>
+        <w:ind w:left="1440" w:hanging="360"/>
+      </w:pPr>
+      <w:rPr>
+        <w:rFonts w:ascii="Courier New" w:hAnsi="Courier New" w:cs="Courier New" w:hint="default"/>
+      </w:rPr>
+    </w:lvl>
+    <w:lvl w:ilvl="2" w:tplc="04090005" w:tentative="1">
+      <w:start w:val="1"/>
+      <w:numFmt w:val="bullet"/>
+      <w:lvlText w:val=""/>
+      <w:lvlJc w:val="left"/>
+      <w:pPr>
+        <w:ind w:left="2160" w:hanging="360"/>
+      </w:pPr>
+      <w:rPr>
+        <w:rFonts w:ascii="Wingdings" w:hAnsi="Wingdings" w:hint="default"/>
+      </w:rPr>
+    </w:lvl>
+    <w:lvl w:ilvl="3" w:tplc="04090001" w:tentative="1">
+      <w:start w:val="1"/>
+      <w:numFmt w:val="bullet"/>
+      <w:lvlText w:val=""/>
+      <w:lvlJc w:val="left"/>
+      <w:pPr>
+        <w:ind w:left="2880" w:hanging="360"/>
+      </w:pPr>
+      <w:rPr>
+        <w:rFonts w:ascii="Symbol" w:hAnsi="Symbol" w:hint="default"/>
+      </w:rPr>
+    </w:lvl>
+    <w:lvl w:ilvl="4" w:tplc="04090003" w:tentative="1">
+      <w:start w:val="1"/>
+      <w:numFmt w:val="bullet"/>
+      <w:lvlText w:val="o"/>
+      <w:lvlJc w:val="left"/>
+      <w:pPr>
+        <w:ind w:left="3600" w:hanging="360"/>
+      </w:pPr>
+      <w:rPr>
+        <w:rFonts w:ascii="Courier New" w:hAnsi="Courier New" w:cs="Courier New" w:hint="default"/>
+      </w:rPr>
+    </w:lvl>
+    <w:lvl w:ilvl="5" w:tplc="04090005" w:tentative="1">
+      <w:start w:val="1"/>
+      <w:numFmt w:val="bullet"/>
+      <w:lvlText w:val=""/>
+      <w:lvlJc w:val="left"/>
+      <w:pPr>
+        <w:ind w:left="4320" w:hanging="360"/>
+      </w:pPr>
+      <w:rPr>
+        <w:rFonts w:ascii="Wingdings" w:hAnsi="Wingdings" w:hint="default"/>
+      </w:rPr>
+    </w:lvl>
+    <w:lvl w:ilvl="6" w:tplc="04090001" w:tentative="1">
+      <w:start w:val="1"/>
+      <w:numFmt w:val="bullet"/>
+      <w:lvlText w:val=""/>
+      <w:lvlJc w:val="left"/>
+      <w:pPr>
+        <w:ind w:left="5040" w:hanging="360"/>
+      </w:pPr>
+      <w:rPr>
+        <w:rFonts w:ascii="Symbol" w:hAnsi="Symbol" w:hint="default"/>
+      </w:rPr>
+    </w:lvl>
+    <w:lvl w:ilvl="7" w:tplc="04090003" w:tentative="1">
+      <w:start w:val="1"/>
+      <w:numFmt w:val="bullet"/>
+      <w:lvlText w:val="o"/>
+      <w:lvlJc w:val="left"/>
+      <w:pPr>
+        <w:ind w:left="5760" w:hanging="360"/>
+      </w:pPr>
+      <w:rPr>
+        <w:rFonts w:ascii="Courier New" w:hAnsi="Courier New" w:cs="Courier New" w:hint="default"/>
+      </w:rPr>
+    </w:lvl>
+    <w:lvl w:ilvl="8" w:tplc="04090005" w:tentative="1">
+      <w:start w:val="1"/>
+      <w:numFmt w:val="bullet"/>
+      <w:lvlText w:val=""/>
+      <w:lvlJc w:val="left"/>
+      <w:pPr>
+        <w:ind w:left="6480" w:hanging="360"/>
+      </w:pPr>
+      <w:rPr>
+        <w:rFonts w:ascii="Wingdings" w:hAnsi="Wingdings" w:hint="default"/>
+      </w:rPr>
+    </w:lvl>
+  </w:abstractNum>
+  <w:abstractNum w:abstractNumId="2" w15:restartNumberingAfterBreak="0">
+    <w:nsid w:val="604C01FF"/>
+    <w:multiLevelType w:val="hybridMultilevel"/>
+    <w:tmpl w:val="96969DC6"/>
+    <w:lvl w:ilvl="0" w:tplc="01461136">
+      <w:numFmt w:val="bullet"/>
+      <w:lvlText w:val="-"/>
+      <w:lvlJc w:val="left"/>
+      <w:pPr>
+        <w:ind w:left="720" w:hanging="360"/>
+      </w:pPr>
+      <w:rPr>
+        <w:rFonts w:ascii="微軟正黑體" w:eastAsia="微軟正黑體" w:hAnsi="微軟正黑體" w:cstheme="minorBidi" w:hint="eastAsia"/>
+        <w:b w:val="0"/>
+      </w:rPr>
+    </w:lvl>
+    <w:lvl w:ilvl="1" w:tplc="04090003" w:tentative="1">
+      <w:start w:val="1"/>
+      <w:numFmt w:val="bullet"/>
+      <w:lvlText w:val="o"/>
+      <w:lvlJc w:val="left"/>
+      <w:pPr>
+        <w:ind w:left="1440" w:hanging="360"/>
+      </w:pPr>
+      <w:rPr>
+        <w:rFonts w:ascii="Courier New" w:hAnsi="Courier New" w:cs="Courier New" w:hint="default"/>
+      </w:rPr>
+    </w:lvl>
+    <w:lvl w:ilvl="2" w:tplc="04090005" w:tentative="1">
+      <w:start w:val="1"/>
+      <w:numFmt w:val="bullet"/>
+      <w:lvlText w:val=""/>
+      <w:lvlJc w:val="left"/>
+      <w:pPr>
+        <w:ind w:left="2160" w:hanging="360"/>
+      </w:pPr>
+      <w:rPr>
+        <w:rFonts w:ascii="Wingdings" w:hAnsi="Wingdings" w:hint="default"/>
+      </w:rPr>
+    </w:lvl>
+    <w:lvl w:ilvl="3" w:tplc="04090001" w:tentative="1">
+      <w:start w:val="1"/>
+      <w:numFmt w:val="bullet"/>
+      <w:lvlText w:val=""/>
+      <w:lvlJc w:val="left"/>
+      <w:pPr>
+        <w:ind w:left="2880" w:hanging="360"/>
+      </w:pPr>
+      <w:rPr>
+        <w:rFonts w:ascii="Symbol" w:hAnsi="Symbol" w:hint="default"/>
+      </w:rPr>
+    </w:lvl>
+    <w:lvl w:ilvl="4" w:tplc="04090003" w:tentative="1">
+      <w:start w:val="1"/>
+      <w:numFmt w:val="bullet"/>
+      <w:lvlText w:val="o"/>
+      <w:lvlJc w:val="left"/>
+      <w:pPr>
+        <w:ind w:left="3600" w:hanging="360"/>
+      </w:pPr>
+      <w:rPr>
+        <w:rFonts w:ascii="Courier New" w:hAnsi="Courier New" w:cs="Courier New" w:hint="default"/>
+      </w:rPr>
+    </w:lvl>
+    <w:lvl w:ilvl="5" w:tplc="04090005" w:tentative="1">
+      <w:start w:val="1"/>
+      <w:numFmt w:val="bullet"/>
+      <w:lvlText w:val=""/>
+      <w:lvlJc w:val="left"/>
+      <w:pPr>
+        <w:ind w:left="4320" w:hanging="360"/>
+      </w:pPr>
+      <w:rPr>
+        <w:rFonts w:ascii="Wingdings" w:hAnsi="Wingdings" w:hint="default"/>
+      </w:rPr>
+    </w:lvl>
+    <w:lvl w:ilvl="6" w:tplc="04090001" w:tentative="1">
+      <w:start w:val="1"/>
+      <w:numFmt w:val="bullet"/>
+      <w:lvlText w:val=""/>
+      <w:lvlJc w:val="left"/>
+      <w:pPr>
+        <w:ind w:left="5040" w:hanging="360"/>
+      </w:pPr>
+      <w:rPr>
+        <w:rFonts w:ascii="Symbol" w:hAnsi="Symbol" w:hint="default"/>
+      </w:rPr>
+    </w:lvl>
+    <w:lvl w:ilvl="7" w:tplc="04090003" w:tentative="1">
+      <w:start w:val="1"/>
+      <w:numFmt w:val="bullet"/>
+      <w:lvlText w:val="o"/>
+      <w:lvlJc w:val="left"/>
+      <w:pPr>
+        <w:ind w:left="5760" w:hanging="360"/>
+      </w:pPr>
+      <w:rPr>
+        <w:rFonts w:ascii="Courier New" w:hAnsi="Courier New" w:cs="Courier New" w:hint="default"/>
+      </w:rPr>
+    </w:lvl>
+    <w:lvl w:ilvl="8" w:tplc="04090005" w:tentative="1">
+      <w:start w:val="1"/>
+      <w:numFmt w:val="bullet"/>
+      <w:lvlText w:val=""/>
+      <w:lvlJc w:val="left"/>
+      <w:pPr>
+        <w:ind w:left="6480" w:hanging="360"/>
+      </w:pPr>
+      <w:rPr>
+        <w:rFonts w:ascii="Wingdings" w:hAnsi="Wingdings" w:hint="default"/>
+      </w:rPr>
+    </w:lvl>
+  </w:abstractNum>
+  <w:num w:numId="1" w16cid:durableId="953445582">
+    <w:abstractNumId w:val="0"/>
+  </w:num>
+  <w:num w:numId="2" w16cid:durableId="1861552833">
+    <w:abstractNumId w:val="1"/>
+  </w:num>
+  <w:num w:numId="3" w16cid:durableId="1536767913">
+    <w:abstractNumId w:val="2"/>
+  </w:num>
+</w:numbering>
 </file>
 
 <file path=word/styles.xml><?xml version="1.0" encoding="utf-8"?>
@@ -820,7 +3307,6 @@
   <w:style w:type="character" w:default="1" w:styleId="DefaultParagraphFont">
     <w:name w:val="Default Paragraph Font"/>
     <w:uiPriority w:val="1"/>
-    <w:semiHidden/>
     <w:unhideWhenUsed/>
   </w:style>
   <w:style w:type="table" w:default="1" w:styleId="TableNormal">
@@ -1133,6 +3619,90 @@
       <w:color w:val="0F4761" w:themeColor="accent1" w:themeShade="BF"/>
       <w:spacing w:val="5"/>
     </w:rPr>
+  </w:style>
+  <w:style w:type="table" w:styleId="TableGrid">
+    <w:name w:val="Table Grid"/>
+    <w:basedOn w:val="TableNormal"/>
+    <w:uiPriority w:val="39"/>
+    <w:rsid w:val="00F52287"/>
+    <w:pPr>
+      <w:spacing w:after="0" w:line="240" w:lineRule="auto"/>
+    </w:pPr>
+    <w:tblPr>
+      <w:tblBorders>
+        <w:top w:val="single" w:sz="4" w:space="0" w:color="auto"/>
+        <w:left w:val="single" w:sz="4" w:space="0" w:color="auto"/>
+        <w:bottom w:val="single" w:sz="4" w:space="0" w:color="auto"/>
+        <w:right w:val="single" w:sz="4" w:space="0" w:color="auto"/>
+        <w:insideH w:val="single" w:sz="4" w:space="0" w:color="auto"/>
+        <w:insideV w:val="single" w:sz="4" w:space="0" w:color="auto"/>
+      </w:tblBorders>
+    </w:tblPr>
+  </w:style>
+  <w:style w:type="character" w:styleId="PlaceholderText">
+    <w:name w:val="Placeholder Text"/>
+    <w:basedOn w:val="DefaultParagraphFont"/>
+    <w:uiPriority w:val="99"/>
+    <w:semiHidden/>
+    <w:rsid w:val="00F52287"/>
+    <w:rPr>
+      <w:color w:val="666666"/>
+    </w:rPr>
+  </w:style>
+  <w:style w:type="paragraph" w:styleId="NormalWeb">
+    <w:name w:val="Normal (Web)"/>
+    <w:basedOn w:val="Normal"/>
+    <w:uiPriority w:val="99"/>
+    <w:semiHidden/>
+    <w:unhideWhenUsed/>
+    <w:rsid w:val="00E33280"/>
+    <w:rPr>
+      <w:rFonts w:ascii="Times New Roman" w:hAnsi="Times New Roman" w:cs="Times New Roman"/>
+    </w:rPr>
+  </w:style>
+  <w:style w:type="paragraph" w:styleId="Header">
+    <w:name w:val="header"/>
+    <w:basedOn w:val="Normal"/>
+    <w:link w:val="HeaderChar"/>
+    <w:uiPriority w:val="99"/>
+    <w:unhideWhenUsed/>
+    <w:rsid w:val="00450EBC"/>
+    <w:pPr>
+      <w:tabs>
+        <w:tab w:val="center" w:pos="4320"/>
+        <w:tab w:val="right" w:pos="8640"/>
+      </w:tabs>
+      <w:spacing w:after="0" w:line="240" w:lineRule="auto"/>
+    </w:pPr>
+  </w:style>
+  <w:style w:type="character" w:customStyle="1" w:styleId="HeaderChar">
+    <w:name w:val="Header Char"/>
+    <w:basedOn w:val="DefaultParagraphFont"/>
+    <w:link w:val="Header"/>
+    <w:uiPriority w:val="99"/>
+    <w:rsid w:val="00450EBC"/>
+  </w:style>
+  <w:style w:type="paragraph" w:styleId="Footer">
+    <w:name w:val="footer"/>
+    <w:basedOn w:val="Normal"/>
+    <w:link w:val="FooterChar"/>
+    <w:uiPriority w:val="99"/>
+    <w:unhideWhenUsed/>
+    <w:rsid w:val="00450EBC"/>
+    <w:pPr>
+      <w:tabs>
+        <w:tab w:val="center" w:pos="4320"/>
+        <w:tab w:val="right" w:pos="8640"/>
+      </w:tabs>
+      <w:spacing w:after="0" w:line="240" w:lineRule="auto"/>
+    </w:pPr>
+  </w:style>
+  <w:style w:type="character" w:customStyle="1" w:styleId="FooterChar">
+    <w:name w:val="Footer Char"/>
+    <w:basedOn w:val="DefaultParagraphFont"/>
+    <w:link w:val="Footer"/>
+    <w:uiPriority w:val="99"/>
+    <w:rsid w:val="00450EBC"/>
   </w:style>
 </w:styles>
 </file>

</xml_diff>